<commit_message>
去掉ratio=1, scale = sqrt(min_size * max_size)的default box
</commit_message>
<xml_diff>
--- a/Pedestrian/CHECK/3.包含情况统计.docx
+++ b/Pedestrian/CHECK/3.包含情况统计.docx
@@ -55,10 +55,10 @@
             <v:path o:extrusionok="f" gradientshapeok="t" o:connecttype="rect"/>
             <o:lock v:ext="edit" aspectratio="t"/>
           </v:shapetype>
-          <v:shape id="_x0000_i1025" type="#_x0000_t75" style="width:521.3pt;height:366.55pt" o:ole="">
+          <v:shape id="_x0000_i1025" type="#_x0000_t75" style="width:521.25pt;height:366.65pt" o:ole="">
             <v:imagedata r:id="rId7" o:title=""/>
           </v:shape>
-          <o:OLEObject Type="Embed" ProgID="Visio.Drawing.15" ShapeID="_x0000_i1025" DrawAspect="Content" ObjectID="_1569925729" r:id="rId8"/>
+          <o:OLEObject Type="Embed" ProgID="Visio.Drawing.15" ShapeID="_x0000_i1025" DrawAspect="Content" ObjectID="_1570523786" r:id="rId8"/>
         </w:object>
       </w:r>
     </w:p>
@@ -4784,6 +4784,17 @@
           <w:szCs w:val="19"/>
           <w:highlight w:val="white"/>
         </w:rPr>
+        <w:t>a.</w:t>
+      </w:r>
+      <w:r>
+        <w:rPr>
+          <w:rFonts w:ascii="新宋体" w:eastAsia="新宋体" w:hAnsiTheme="minorHAnsi" w:cs="新宋体"/>
+          <w:color w:val="008000"/>
+          <w:kern w:val="0"/>
+          <w:sz w:val="19"/>
+          <w:szCs w:val="19"/>
+          <w:highlight w:val="white"/>
+        </w:rPr>
         <w:t>首先为每个prior box寻找最大匹配gt</w:t>
       </w:r>
       <w:r>
@@ -4795,7 +4806,7 @@
           <w:szCs w:val="19"/>
           <w:highlight w:val="white"/>
         </w:rPr>
-        <w:t>。a</w:t>
+        <w:t>; b</w:t>
       </w:r>
       <w:r>
         <w:rPr>
@@ -4884,23 +4895,20 @@
           <w:highlight w:val="white"/>
         </w:rPr>
         <w:t>加入训练</w:t>
-      </w:r>
-      <w:r>
-        <w:rPr>
-          <w:rFonts w:ascii="新宋体" w:eastAsia="新宋体" w:hAnsiTheme="minorHAnsi" w:cs="新宋体" w:hint="eastAsia"/>
-          <w:color w:val="008000"/>
-          <w:kern w:val="0"/>
-          <w:sz w:val="19"/>
-          <w:szCs w:val="19"/>
-          <w:highlight w:val="white"/>
-        </w:rPr>
-        <w:t>；</w:t>
       </w:r>
       <w:bookmarkEnd w:id="33"/>
       <w:bookmarkEnd w:id="41"/>
       <w:bookmarkEnd w:id="42"/>
       <w:r>
-        <w:t xml:space="preserve"> </w:t>
+        <w:rPr>
+          <w:rFonts w:ascii="新宋体" w:eastAsia="新宋体" w:hAnsiTheme="minorHAnsi" w:cs="新宋体" w:hint="eastAsia"/>
+          <w:color w:val="008000"/>
+          <w:kern w:val="0"/>
+          <w:sz w:val="19"/>
+          <w:szCs w:val="19"/>
+          <w:highlight w:val="white"/>
+        </w:rPr>
+        <w:t>.</w:t>
       </w:r>
     </w:p>
     <w:p>
@@ -5252,9 +5260,9 @@
         <w:lastRenderedPageBreak/>
         <w:drawing>
           <wp:inline distT="0" distB="0" distL="0" distR="0">
-            <wp:extent cx="6645910" cy="4984433"/>
-            <wp:effectExtent l="0" t="0" r="2540" b="6985"/>
-            <wp:docPr id="3" name="图片 3" descr="E:\caffe-master_\Pedestrian\View\COMPARE\mAP.png"/>
+            <wp:extent cx="6008370" cy="4594849"/>
+            <wp:effectExtent l="0" t="0" r="0" b="0"/>
+            <wp:docPr id="1" name="图片 1" descr="D:\Backup\桌面\figure_1.png"/>
             <wp:cNvGraphicFramePr>
               <a:graphicFrameLocks xmlns:a="http://schemas.openxmlformats.org/drawingml/2006/main" noChangeAspect="1"/>
             </wp:cNvGraphicFramePr>
@@ -5262,13 +5270,13 @@
               <a:graphicData uri="http://schemas.openxmlformats.org/drawingml/2006/picture">
                 <pic:pic xmlns:pic="http://schemas.openxmlformats.org/drawingml/2006/picture">
                   <pic:nvPicPr>
-                    <pic:cNvPr id="0" name="Picture 4" descr="E:\caffe-master_\Pedestrian\View\COMPARE\mAP.png"/>
+                    <pic:cNvPr id="0" name="Picture 2" descr="D:\Backup\桌面\figure_1.png"/>
                     <pic:cNvPicPr>
                       <a:picLocks noChangeAspect="1" noChangeArrowheads="1"/>
                     </pic:cNvPicPr>
                   </pic:nvPicPr>
-                  <pic:blipFill>
-                    <a:blip r:embed="rId22">
+                  <pic:blipFill rotWithShape="1">
+                    <a:blip r:embed="rId22" cstate="print">
                       <a:extLst>
                         <a:ext uri="{28A0092B-C50C-407E-A947-70E740481C1C}">
                           <a14:useLocalDpi xmlns:a14="http://schemas.microsoft.com/office/drawing/2010/main" val="0"/>
@@ -5276,14 +5284,12 @@
                       </a:extLst>
                     </a:blip>
                     <a:srcRect/>
-                    <a:stretch>
-                      <a:fillRect/>
-                    </a:stretch>
+                    <a:stretch/>
                   </pic:blipFill>
                   <pic:spPr bwMode="auto">
                     <a:xfrm>
                       <a:off x="0" y="0"/>
-                      <a:ext cx="6645910" cy="4984433"/>
+                      <a:ext cx="6009859" cy="4595988"/>
                     </a:xfrm>
                     <a:prstGeom prst="rect">
                       <a:avLst/>
@@ -5292,6 +5298,11 @@
                     <a:ln>
                       <a:noFill/>
                     </a:ln>
+                    <a:extLst>
+                      <a:ext uri="{53640926-AAD7-44D8-BBD7-CCE9431645EC}">
+                        <a14:shadowObscured xmlns:a14="http://schemas.microsoft.com/office/drawing/2010/main"/>
+                      </a:ext>
+                    </a:extLst>
                   </pic:spPr>
                 </pic:pic>
               </a:graphicData>
@@ -5616,7 +5627,20 @@
     </w:p>
     <w:bookmarkEnd w:id="37"/>
     <w:bookmarkEnd w:id="38"/>
-    <w:p/>
+    <w:p>
+      <w:pPr>
+        <w:rPr>
+          <w:color w:val="FF0000"/>
+        </w:rPr>
+      </w:pPr>
+      <w:r>
+        <w:rPr>
+          <w:rFonts w:hint="eastAsia"/>
+          <w:color w:val="FF0000"/>
+        </w:rPr>
+        <w:t>小结：增加正样本有助于提升小匹配目标的检测性能。</w:t>
+      </w:r>
+    </w:p>
     <w:p>
       <w:pPr>
         <w:pStyle w:val="a3"/>
@@ -5803,7 +5827,30 @@
           <w:szCs w:val="19"/>
           <w:highlight w:val="white"/>
         </w:rPr>
-        <w:t xml:space="preserve">首先为每个prior box寻找最大匹配gt。a. 最大IOU匹配大于等于0.5的加入训练； b. 最大IOU匹配大于等于阈值（0.4）且 </w:t>
+        <w:t>首先为每个prior box寻找最大匹配gt。a. 最大IOU匹配大于等于0.5的加入训练； b. 最大IOU匹配大于等于阈值（</w:t>
+      </w:r>
+      <w:r>
+        <w:rPr>
+          <w:rFonts w:ascii="新宋体" w:eastAsia="新宋体" w:hAnsi="Calibri" w:cs="新宋体" w:hint="eastAsia"/>
+          <w:b/>
+          <w:color w:val="FF0000"/>
+          <w:kern w:val="0"/>
+          <w:sz w:val="19"/>
+          <w:szCs w:val="19"/>
+          <w:highlight w:val="white"/>
+        </w:rPr>
+        <w:t>0.4</w:t>
+      </w:r>
+      <w:r>
+        <w:rPr>
+          <w:rFonts w:ascii="新宋体" w:eastAsia="新宋体" w:hAnsi="Calibri" w:cs="新宋体" w:hint="eastAsia"/>
+          <w:color w:val="008000"/>
+          <w:kern w:val="0"/>
+          <w:sz w:val="19"/>
+          <w:szCs w:val="19"/>
+          <w:highlight w:val="white"/>
+        </w:rPr>
+        <w:t xml:space="preserve">）且 </w:t>
       </w:r>
       <w:r>
         <w:rPr>
@@ -6510,8 +6557,6 @@
         <w:t>add_prior_gamma2_D_new_P5N5D1E4</w:t>
       </w:r>
     </w:p>
-    <w:bookmarkEnd w:id="54"/>
-    <w:bookmarkEnd w:id="55"/>
     <w:p>
       <w:pPr>
         <w:pStyle w:val="a3"/>
@@ -6520,12 +6565,17 @@
           <w:rFonts w:ascii="Times New Roman" w:hAnsi="Times New Roman" w:cs="Times New Roman"/>
         </w:rPr>
       </w:pPr>
+      <w:bookmarkStart w:id="56" w:name="OLE_LINK25"/>
+      <w:bookmarkEnd w:id="54"/>
+      <w:bookmarkEnd w:id="55"/>
       <w:r>
         <w:rPr>
           <w:rFonts w:ascii="Times New Roman" w:hAnsi="Times New Roman" w:cs="Times New Roman"/>
         </w:rPr>
         <w:t>7.4</w:t>
       </w:r>
+      <w:bookmarkStart w:id="57" w:name="OLE_LINK21"/>
+      <w:bookmarkStart w:id="58" w:name="OLE_LINK24"/>
       <w:r>
         <w:rPr>
           <w:rFonts w:hint="eastAsia"/>
@@ -6554,7 +6604,9 @@
           <w:numId w:val="8"/>
         </w:numPr>
       </w:pPr>
-      <w:bookmarkStart w:id="56" w:name="OLE_LINK58"/>
+      <w:bookmarkStart w:id="59" w:name="OLE_LINK58"/>
+      <w:bookmarkEnd w:id="57"/>
+      <w:bookmarkEnd w:id="58"/>
       <w:r>
         <w:rPr>
           <w:rFonts w:hint="eastAsia"/>
@@ -6689,7 +6741,30 @@
           <w:szCs w:val="19"/>
           <w:highlight w:val="white"/>
         </w:rPr>
-        <w:t xml:space="preserve">首先为每个prior box寻找最大匹配gt。a. 最大IOU匹配大于等于0.5的加入训练； b. 最大IOU匹配大于等于阈值（0.4）且 </w:t>
+        <w:t>首先为每个prior box寻找最大匹配gt。a. 最大IOU匹配大于等于0.5的加入训练； b. 最大IOU匹配大于等于阈值（</w:t>
+      </w:r>
+      <w:r>
+        <w:rPr>
+          <w:rFonts w:ascii="新宋体" w:eastAsia="新宋体" w:hAnsi="Calibri" w:cs="新宋体" w:hint="eastAsia"/>
+          <w:b/>
+          <w:color w:val="FF0000"/>
+          <w:kern w:val="0"/>
+          <w:sz w:val="19"/>
+          <w:szCs w:val="19"/>
+          <w:highlight w:val="white"/>
+        </w:rPr>
+        <w:t>0.4</w:t>
+      </w:r>
+      <w:r>
+        <w:rPr>
+          <w:rFonts w:ascii="新宋体" w:eastAsia="新宋体" w:hAnsi="Calibri" w:cs="新宋体" w:hint="eastAsia"/>
+          <w:color w:val="008000"/>
+          <w:kern w:val="0"/>
+          <w:sz w:val="19"/>
+          <w:szCs w:val="19"/>
+          <w:highlight w:val="white"/>
+        </w:rPr>
+        <w:t xml:space="preserve">）且 </w:t>
       </w:r>
       <w:r>
         <w:rPr>
@@ -6765,10 +6840,10 @@
           <w:numId w:val="8"/>
         </w:numPr>
       </w:pPr>
-      <w:bookmarkStart w:id="57" w:name="OLE_LINK44"/>
-      <w:bookmarkStart w:id="58" w:name="OLE_LINK45"/>
-      <w:bookmarkStart w:id="59" w:name="OLE_LINK46"/>
-      <w:bookmarkStart w:id="60" w:name="OLE_LINK47"/>
+      <w:bookmarkStart w:id="60" w:name="OLE_LINK44"/>
+      <w:bookmarkStart w:id="61" w:name="OLE_LINK45"/>
+      <w:bookmarkStart w:id="62" w:name="OLE_LINK46"/>
+      <w:bookmarkStart w:id="63" w:name="OLE_LINK47"/>
       <w:r>
         <w:rPr>
           <w:rFonts w:ascii="新宋体" w:eastAsia="新宋体" w:hAnsi="Calibri" w:cs="新宋体" w:hint="eastAsia"/>
@@ -6779,8 +6854,8 @@
         </w:rPr>
         <w:t>同</w:t>
       </w:r>
-      <w:bookmarkEnd w:id="57"/>
-      <w:bookmarkEnd w:id="58"/>
+      <w:bookmarkEnd w:id="60"/>
+      <w:bookmarkEnd w:id="61"/>
       <w:r>
         <w:rPr>
           <w:rFonts w:ascii="新宋体" w:eastAsia="新宋体" w:hAnsi="Calibri" w:cs="新宋体" w:hint="eastAsia"/>
@@ -6801,8 +6876,8 @@
         </w:rPr>
         <w:t>overlap_threshold和</w:t>
       </w:r>
-      <w:bookmarkStart w:id="61" w:name="OLE_LINK50"/>
-      <w:bookmarkStart w:id="62" w:name="OLE_LINK51"/>
+      <w:bookmarkStart w:id="64" w:name="OLE_LINK50"/>
+      <w:bookmarkStart w:id="65" w:name="OLE_LINK51"/>
       <w:r>
         <w:rPr>
           <w:rFonts w:ascii="新宋体" w:eastAsia="新宋体" w:hAnsi="Calibri" w:cs="新宋体"/>
@@ -6813,8 +6888,8 @@
         </w:rPr>
         <w:t>neg_</w:t>
       </w:r>
-      <w:bookmarkStart w:id="63" w:name="OLE_LINK48"/>
-      <w:bookmarkStart w:id="64" w:name="OLE_LINK49"/>
+      <w:bookmarkStart w:id="66" w:name="OLE_LINK48"/>
+      <w:bookmarkStart w:id="67" w:name="OLE_LINK49"/>
       <w:r>
         <w:rPr>
           <w:rFonts w:ascii="新宋体" w:eastAsia="新宋体" w:hAnsi="Calibri" w:cs="新宋体"/>
@@ -6825,34 +6900,35 @@
         </w:rPr>
         <w:t>overlap</w:t>
       </w:r>
-      <w:bookmarkEnd w:id="61"/>
+      <w:bookmarkEnd w:id="64"/>
+      <w:bookmarkEnd w:id="65"/>
+      <w:bookmarkEnd w:id="66"/>
+      <w:bookmarkEnd w:id="67"/>
+      <w:r>
+        <w:rPr>
+          <w:rFonts w:ascii="新宋体" w:eastAsia="新宋体" w:hAnsi="Calibri" w:cs="新宋体"/>
+          <w:color w:val="008000"/>
+          <w:kern w:val="0"/>
+          <w:sz w:val="19"/>
+          <w:szCs w:val="19"/>
+        </w:rPr>
+        <w:t>两个参数</w:t>
+      </w:r>
+      <w:r>
+        <w:rPr>
+          <w:rFonts w:ascii="新宋体" w:eastAsia="新宋体" w:hAnsi="Calibri" w:cs="新宋体" w:hint="eastAsia"/>
+          <w:color w:val="008000"/>
+          <w:kern w:val="0"/>
+          <w:sz w:val="19"/>
+          <w:szCs w:val="19"/>
+        </w:rPr>
+        <w:t>。</w:t>
+      </w:r>
       <w:bookmarkEnd w:id="62"/>
       <w:bookmarkEnd w:id="63"/>
-      <w:bookmarkEnd w:id="64"/>
-      <w:r>
-        <w:rPr>
-          <w:rFonts w:ascii="新宋体" w:eastAsia="新宋体" w:hAnsi="Calibri" w:cs="新宋体"/>
-          <w:color w:val="008000"/>
-          <w:kern w:val="0"/>
-          <w:sz w:val="19"/>
-          <w:szCs w:val="19"/>
-        </w:rPr>
-        <w:t>两个参数</w:t>
-      </w:r>
-      <w:r>
-        <w:rPr>
-          <w:rFonts w:ascii="新宋体" w:eastAsia="新宋体" w:hAnsi="Calibri" w:cs="新宋体" w:hint="eastAsia"/>
-          <w:color w:val="008000"/>
-          <w:kern w:val="0"/>
-          <w:sz w:val="19"/>
-          <w:szCs w:val="19"/>
-        </w:rPr>
-        <w:t>。</w:t>
-      </w:r>
-      <w:bookmarkEnd w:id="59"/>
-      <w:bookmarkEnd w:id="60"/>
     </w:p>
     <w:bookmarkEnd w:id="56"/>
+    <w:bookmarkEnd w:id="59"/>
     <w:p/>
     <w:p>
       <w:r>
@@ -6936,20 +7012,23 @@
       </w:r>
     </w:p>
     <w:p>
-      <w:bookmarkStart w:id="65" w:name="OLE_LINK43"/>
-      <w:bookmarkStart w:id="66" w:name="OLE_LINK52"/>
+      <w:bookmarkStart w:id="68" w:name="OLE_LINK43"/>
+      <w:bookmarkStart w:id="69" w:name="OLE_LINK52"/>
       <w:r>
         <w:t>overlap_threshold</w:t>
       </w:r>
-      <w:bookmarkEnd w:id="65"/>
+      <w:bookmarkEnd w:id="68"/>
       <w:r>
         <w:t>: 0.</w:t>
       </w:r>
-      <w:bookmarkEnd w:id="66"/>
+      <w:bookmarkEnd w:id="69"/>
       <w:r>
         <w:t>5</w:t>
       </w:r>
       <w:r>
+        <w:t>/0.45/0.55…</w:t>
+      </w:r>
+      <w:r>
         <w:t xml:space="preserve">  </w:t>
       </w:r>
       <w:r>
@@ -6957,6 +7036,15 @@
       </w:r>
       <w:r>
         <w:t>35</w:t>
+      </w:r>
+      <w:r>
+        <w:rPr>
+          <w:rFonts w:hint="eastAsia"/>
+        </w:rPr>
+        <w:t>/0.4/</w:t>
+      </w:r>
+      <w:r>
+        <w:t>0.3…</w:t>
       </w:r>
     </w:p>
     <w:p/>
@@ -6969,6 +7057,8 @@
         </w:numPr>
         <w:ind w:firstLineChars="0"/>
       </w:pPr>
+      <w:bookmarkStart w:id="70" w:name="OLE_LINK26"/>
+      <w:bookmarkStart w:id="71" w:name="OLE_LINK27"/>
       <w:r>
         <w:t>训练中验证集上</w:t>
       </w:r>
@@ -6986,6 +7076,16 @@
       </w:r>
     </w:p>
     <w:p>
+      <w:r>
+        <w:rPr>
+          <w:rFonts w:hint="eastAsia"/>
+        </w:rPr>
+        <w:t>保留最高的一条或两条线继续调整参数比较：</w:t>
+      </w:r>
+    </w:p>
+    <w:bookmarkEnd w:id="70"/>
+    <w:bookmarkEnd w:id="71"/>
+    <w:p>
       <w:pPr>
         <w:jc w:val="center"/>
       </w:pPr>
@@ -6993,12 +7093,11 @@
         <w:rPr>
           <w:noProof/>
         </w:rPr>
-        <w:lastRenderedPageBreak/>
         <w:drawing>
           <wp:inline distT="0" distB="0" distL="0" distR="0">
-            <wp:extent cx="6061103" cy="4704080"/>
-            <wp:effectExtent l="0" t="0" r="0" b="1270"/>
-            <wp:docPr id="39" name="图片 39" descr="D:\Backup\桌面\figure_3.png"/>
+            <wp:extent cx="3262969" cy="2493365"/>
+            <wp:effectExtent l="0" t="0" r="0" b="2540"/>
+            <wp:docPr id="17" name="图片 17" descr="D:\Backup\桌面\figure_1.png"/>
             <wp:cNvGraphicFramePr>
               <a:graphicFrameLocks xmlns:a="http://schemas.openxmlformats.org/drawingml/2006/main" noChangeAspect="1"/>
             </wp:cNvGraphicFramePr>
@@ -7006,7 +7105,7 @@
               <a:graphicData uri="http://schemas.openxmlformats.org/drawingml/2006/picture">
                 <pic:pic xmlns:pic="http://schemas.openxmlformats.org/drawingml/2006/picture">
                   <pic:nvPicPr>
-                    <pic:cNvPr id="0" name="Picture 18" descr="D:\Backup\桌面\figure_3.png"/>
+                    <pic:cNvPr id="0" name="Picture 4" descr="D:\Backup\桌面\figure_1.png"/>
                     <pic:cNvPicPr>
                       <a:picLocks noChangeAspect="1" noChangeArrowheads="1"/>
                     </pic:cNvPicPr>
@@ -7025,7 +7124,7 @@
                   <pic:spPr bwMode="auto">
                     <a:xfrm>
                       <a:off x="0" y="0"/>
-                      <a:ext cx="6061103" cy="4704080"/>
+                      <a:ext cx="3277027" cy="2504108"/>
                     </a:xfrm>
                     <a:prstGeom prst="rect">
                       <a:avLst/>
@@ -7046,42 +7145,15 @@
           </wp:inline>
         </w:drawing>
       </w:r>
-    </w:p>
-    <w:p>
-      <w:pPr>
-        <w:pStyle w:val="a9"/>
-        <w:numPr>
-          <w:ilvl w:val="0"/>
-          <w:numId w:val="9"/>
-        </w:numPr>
-        <w:ind w:firstLineChars="0"/>
-      </w:pPr>
-      <w:r>
-        <w:rPr>
-          <w:rFonts w:hint="eastAsia"/>
-        </w:rPr>
-        <w:t>PR</w:t>
-      </w:r>
-      <w:r>
-        <w:rPr>
-          <w:rFonts w:hint="eastAsia"/>
-        </w:rPr>
-        <w:t>曲线</w:t>
-      </w:r>
-    </w:p>
-    <w:p>
-      <w:pPr>
-        <w:jc w:val="center"/>
-      </w:pPr>
       <w:r>
         <w:rPr>
           <w:noProof/>
         </w:rPr>
         <w:drawing>
-          <wp:inline distT="0" distB="0" distL="0" distR="0" wp14:anchorId="7D4DDF12" wp14:editId="2F73B54B">
-            <wp:extent cx="5720486" cy="3185092"/>
+          <wp:inline distT="0" distB="0" distL="0" distR="0">
+            <wp:extent cx="3354779" cy="2556935"/>
             <wp:effectExtent l="0" t="0" r="0" b="0"/>
-            <wp:docPr id="35" name="图片 35" descr="D:\Backup\桌面\figure_1.png"/>
+            <wp:docPr id="19" name="图片 19" descr="D:\Backup\桌面\figure_2.png"/>
             <wp:cNvGraphicFramePr>
               <a:graphicFrameLocks xmlns:a="http://schemas.openxmlformats.org/drawingml/2006/main" noChangeAspect="1"/>
             </wp:cNvGraphicFramePr>
@@ -7089,7 +7161,7 @@
               <a:graphicData uri="http://schemas.openxmlformats.org/drawingml/2006/picture">
                 <pic:pic xmlns:pic="http://schemas.openxmlformats.org/drawingml/2006/picture">
                   <pic:nvPicPr>
-                    <pic:cNvPr id="0" name="Picture 14" descr="D:\Backup\桌面\figure_1.png"/>
+                    <pic:cNvPr id="0" name="Picture 5" descr="D:\Backup\桌面\figure_2.png"/>
                     <pic:cNvPicPr>
                       <a:picLocks noChangeAspect="1" noChangeArrowheads="1"/>
                     </pic:cNvPicPr>
@@ -7108,7 +7180,7 @@
                   <pic:spPr bwMode="auto">
                     <a:xfrm>
                       <a:off x="0" y="0"/>
-                      <a:ext cx="5728681" cy="3189655"/>
+                      <a:ext cx="3375541" cy="2572760"/>
                     </a:xfrm>
                     <a:prstGeom prst="rect">
                       <a:avLst/>
@@ -7139,14 +7211,29 @@
         </w:numPr>
         <w:ind w:firstLineChars="0"/>
       </w:pPr>
-      <w:r>
-        <w:rPr>
-          <w:rFonts w:hint="eastAsia"/>
-        </w:rPr>
-        <w:t>CR</w:t>
-      </w:r>
-      <w:r>
+      <w:bookmarkStart w:id="72" w:name="OLE_LINK28"/>
+      <w:bookmarkStart w:id="73" w:name="OLE_LINK30"/>
+      <w:r>
+        <w:rPr>
+          <w:rFonts w:hint="eastAsia"/>
+        </w:rPr>
+        <w:t>PR</w:t>
+      </w:r>
+      <w:r>
+        <w:rPr>
+          <w:rFonts w:hint="eastAsia"/>
+        </w:rPr>
         <w:t>曲线</w:t>
+      </w:r>
+    </w:p>
+    <w:bookmarkEnd w:id="72"/>
+    <w:bookmarkEnd w:id="73"/>
+    <w:p>
+      <w:r>
+        <w:t>选取最高的一</w:t>
+      </w:r>
+      <w:r>
+        <w:t>条线比较</w:t>
       </w:r>
     </w:p>
     <w:p>
@@ -7160,9 +7247,9 @@
         <w:lastRenderedPageBreak/>
         <w:drawing>
           <wp:inline distT="0" distB="0" distL="0" distR="0">
-            <wp:extent cx="3236025" cy="3648170"/>
-            <wp:effectExtent l="0" t="0" r="2540" b="9525"/>
-            <wp:docPr id="40" name="图片 40" descr="E:\caffe-master_\Pedestrian\View\COMPARE2\add_prior_gamma2_D_new\CRcurveObject.png"/>
+            <wp:extent cx="4269180" cy="4343197"/>
+            <wp:effectExtent l="0" t="0" r="0" b="635"/>
+            <wp:docPr id="25" name="图片 25" descr="D:\Backup\桌面\figure_3.png"/>
             <wp:cNvGraphicFramePr>
               <a:graphicFrameLocks xmlns:a="http://schemas.openxmlformats.org/drawingml/2006/main" noChangeAspect="1"/>
             </wp:cNvGraphicFramePr>
@@ -7170,7 +7257,7 @@
               <a:graphicData uri="http://schemas.openxmlformats.org/drawingml/2006/picture">
                 <pic:pic xmlns:pic="http://schemas.openxmlformats.org/drawingml/2006/picture">
                   <pic:nvPicPr>
-                    <pic:cNvPr id="0" name="Picture 19" descr="E:\caffe-master_\Pedestrian\View\COMPARE2\add_prior_gamma2_D_new\CRcurveObject.png"/>
+                    <pic:cNvPr id="0" name="Picture 8" descr="D:\Backup\桌面\figure_3.png"/>
                     <pic:cNvPicPr>
                       <a:picLocks noChangeAspect="1" noChangeArrowheads="1"/>
                     </pic:cNvPicPr>
@@ -7189,7 +7276,7 @@
                   <pic:spPr bwMode="auto">
                     <a:xfrm>
                       <a:off x="0" y="0"/>
-                      <a:ext cx="3254771" cy="3669304"/>
+                      <a:ext cx="4275017" cy="4349136"/>
                     </a:xfrm>
                     <a:prstGeom prst="rect">
                       <a:avLst/>
@@ -7210,15 +7297,41 @@
           </wp:inline>
         </w:drawing>
       </w:r>
+    </w:p>
+    <w:p>
+      <w:pPr>
+        <w:pStyle w:val="a9"/>
+        <w:numPr>
+          <w:ilvl w:val="0"/>
+          <w:numId w:val="9"/>
+        </w:numPr>
+        <w:ind w:firstLineChars="0"/>
+      </w:pPr>
+      <w:bookmarkStart w:id="74" w:name="OLE_LINK31"/>
+      <w:r>
+        <w:rPr>
+          <w:rFonts w:hint="eastAsia"/>
+        </w:rPr>
+        <w:t>CR</w:t>
+      </w:r>
+      <w:r>
+        <w:t>曲线</w:t>
+      </w:r>
+    </w:p>
+    <w:bookmarkEnd w:id="74"/>
+    <w:p>
+      <w:pPr>
+        <w:jc w:val="center"/>
+      </w:pPr>
       <w:r>
         <w:rPr>
           <w:noProof/>
         </w:rPr>
         <w:drawing>
           <wp:inline distT="0" distB="0" distL="0" distR="0">
-            <wp:extent cx="3223342" cy="3632486"/>
-            <wp:effectExtent l="0" t="0" r="0" b="6350"/>
-            <wp:docPr id="37" name="图片 37" descr="E:\caffe-master_\Pedestrian\View\COMPARE2\add_prior_gamma2_D_new_P5N35\CRcurveObject.png"/>
+            <wp:extent cx="3272807" cy="3689638"/>
+            <wp:effectExtent l="0" t="0" r="3810" b="6350"/>
+            <wp:docPr id="40" name="图片 40" descr="E:\caffe-master_\Pedestrian\View\COMPARE2\add_prior_gamma2_D_new\CRcurveObject.png"/>
             <wp:cNvGraphicFramePr>
               <a:graphicFrameLocks xmlns:a="http://schemas.openxmlformats.org/drawingml/2006/main" noChangeAspect="1"/>
             </wp:cNvGraphicFramePr>
@@ -7226,7 +7339,7 @@
               <a:graphicData uri="http://schemas.openxmlformats.org/drawingml/2006/picture">
                 <pic:pic xmlns:pic="http://schemas.openxmlformats.org/drawingml/2006/picture">
                   <pic:nvPicPr>
-                    <pic:cNvPr id="0" name="Picture 16" descr="E:\caffe-master_\Pedestrian\View\COMPARE2\add_prior_gamma2_D_new_P5N35\CRcurveObject.png"/>
+                    <pic:cNvPr id="0" name="Picture 19" descr="E:\caffe-master_\Pedestrian\View\COMPARE2\add_prior_gamma2_D_new\CRcurveObject.png"/>
                     <pic:cNvPicPr>
                       <a:picLocks noChangeAspect="1" noChangeArrowheads="1"/>
                     </pic:cNvPicPr>
@@ -7239,13 +7352,13 @@
                         </a:ext>
                       </a:extLst>
                     </a:blip>
-                    <a:srcRect l="5017" t="6553" r="7141" b="4354"/>
+                    <a:srcRect/>
                     <a:stretch/>
                   </pic:blipFill>
                   <pic:spPr bwMode="auto">
                     <a:xfrm>
                       <a:off x="0" y="0"/>
-                      <a:ext cx="3227886" cy="3637606"/>
+                      <a:ext cx="3294103" cy="3713646"/>
                     </a:xfrm>
                     <a:prstGeom prst="rect">
                       <a:avLst/>
@@ -7266,6 +7379,78 @@
           </wp:inline>
         </w:drawing>
       </w:r>
+      <w:r>
+        <w:rPr>
+          <w:rFonts w:eastAsia="Times New Roman"/>
+          <w:snapToGrid w:val="0"/>
+          <w:color w:val="000000"/>
+          <w:w w:val="0"/>
+          <w:kern w:val="0"/>
+          <w:sz w:val="0"/>
+          <w:szCs w:val="0"/>
+          <w:u w:color="000000"/>
+          <w:bdr w:val="none" w:sz="0" w:space="0" w:color="000000"/>
+          <w:shd w:val="clear" w:color="000000" w:fill="000000"/>
+          <w:lang w:val="x-none" w:eastAsia="x-none" w:bidi="x-none"/>
+        </w:rPr>
+        <w:t xml:space="preserve"> </w:t>
+      </w:r>
+      <w:r>
+        <w:rPr>
+          <w:noProof/>
+        </w:rPr>
+        <w:drawing>
+          <wp:inline distT="0" distB="0" distL="0" distR="0">
+            <wp:extent cx="3251319" cy="3668560"/>
+            <wp:effectExtent l="0" t="0" r="6350" b="8255"/>
+            <wp:docPr id="26" name="图片 26" descr="E:\caffe-master_\Pedestrian\View\COMPARE2\add_prior_gamma2_D_new_P5N4D15E4\CRcurveObject.png"/>
+            <wp:cNvGraphicFramePr>
+              <a:graphicFrameLocks xmlns:a="http://schemas.openxmlformats.org/drawingml/2006/main" noChangeAspect="1"/>
+            </wp:cNvGraphicFramePr>
+            <a:graphic xmlns:a="http://schemas.openxmlformats.org/drawingml/2006/main">
+              <a:graphicData uri="http://schemas.openxmlformats.org/drawingml/2006/picture">
+                <pic:pic xmlns:pic="http://schemas.openxmlformats.org/drawingml/2006/picture">
+                  <pic:nvPicPr>
+                    <pic:cNvPr id="0" name="Picture 9" descr="E:\caffe-master_\Pedestrian\View\COMPARE2\add_prior_gamma2_D_new_P5N4D15E4\CRcurveObject.png"/>
+                    <pic:cNvPicPr>
+                      <a:picLocks noChangeAspect="1" noChangeArrowheads="1"/>
+                    </pic:cNvPicPr>
+                  </pic:nvPicPr>
+                  <pic:blipFill rotWithShape="1">
+                    <a:blip r:embed="rId35" cstate="print">
+                      <a:extLst>
+                        <a:ext uri="{28A0092B-C50C-407E-A947-70E740481C1C}">
+                          <a14:useLocalDpi xmlns:a14="http://schemas.microsoft.com/office/drawing/2010/main" val="0"/>
+                        </a:ext>
+                      </a:extLst>
+                    </a:blip>
+                    <a:srcRect/>
+                    <a:stretch/>
+                  </pic:blipFill>
+                  <pic:spPr bwMode="auto">
+                    <a:xfrm>
+                      <a:off x="0" y="0"/>
+                      <a:ext cx="3266877" cy="3686115"/>
+                    </a:xfrm>
+                    <a:prstGeom prst="rect">
+                      <a:avLst/>
+                    </a:prstGeom>
+                    <a:noFill/>
+                    <a:ln>
+                      <a:noFill/>
+                    </a:ln>
+                    <a:extLst>
+                      <a:ext uri="{53640926-AAD7-44D8-BBD7-CCE9431645EC}">
+                        <a14:shadowObscured xmlns:a14="http://schemas.microsoft.com/office/drawing/2010/main"/>
+                      </a:ext>
+                    </a:extLst>
+                  </pic:spPr>
+                </pic:pic>
+              </a:graphicData>
+            </a:graphic>
+          </wp:inline>
+        </w:drawing>
+      </w:r>
     </w:p>
     <w:p>
       <w:pPr>
@@ -7273,6 +7458,7 @@
         <w:ind w:left="360" w:firstLineChars="0" w:firstLine="0"/>
         <w:jc w:val="center"/>
       </w:pPr>
+      <w:bookmarkStart w:id="75" w:name="OLE_LINK32"/>
       <w:r>
         <w:t>a</w:t>
       </w:r>
@@ -7292,63 +7478,1281 @@
         <w:t xml:space="preserve"> </w:t>
       </w:r>
       <w:r>
-        <w:t>add_prior_gamma2_D_new_P5N35D1E4</w:t>
-      </w:r>
-      <w:bookmarkStart w:id="67" w:name="_GoBack"/>
-      <w:bookmarkEnd w:id="67"/>
-    </w:p>
+        <w:t>add_prior_gamma2_D_new_P5N4D15E4</w:t>
+      </w:r>
+    </w:p>
+    <w:bookmarkEnd w:id="75"/>
     <w:p>
       <w:pPr>
         <w:pStyle w:val="a3"/>
         <w:spacing w:before="156" w:after="156"/>
         <w:rPr>
-          <w:kern w:val="0"/>
-        </w:rPr>
-      </w:pPr>
-      <w:r>
-        <w:rPr>
           <w:rFonts w:ascii="Times New Roman" w:hAnsi="Times New Roman" w:cs="Times New Roman"/>
         </w:rPr>
-        <w:t>7.</w:t>
-      </w:r>
+      </w:pPr>
       <w:r>
         <w:rPr>
           <w:rFonts w:ascii="Times New Roman" w:hAnsi="Times New Roman" w:cs="Times New Roman"/>
         </w:rPr>
-        <w:t>5</w:t>
-      </w:r>
-      <w:r>
-        <w:rPr>
-          <w:rFonts w:hint="eastAsia"/>
-          <w:kern w:val="0"/>
-        </w:rPr>
-        <w:t>综合</w:t>
-      </w:r>
-      <w:r>
-        <w:rPr>
-          <w:rFonts w:hint="eastAsia"/>
-          <w:kern w:val="0"/>
-        </w:rPr>
-        <w:t>比较</w:t>
-      </w:r>
-    </w:p>
-    <w:p>
-      <w:pPr>
-        <w:rPr>
-          <w:rFonts w:hint="eastAsia"/>
-        </w:rPr>
-      </w:pPr>
+        <w:t>7.4</w:t>
+      </w:r>
+      <w:r>
+        <w:rPr>
+          <w:rFonts w:hint="eastAsia"/>
+          <w:kern w:val="0"/>
+        </w:rPr>
+        <w:t>方案</w:t>
+      </w:r>
+      <w:r>
+        <w:rPr>
+          <w:kern w:val="0"/>
+        </w:rPr>
+        <w:t>4</w:t>
+      </w:r>
+      <w:r>
+        <w:rPr>
+          <w:rFonts w:hint="eastAsia"/>
+          <w:kern w:val="0"/>
+        </w:rPr>
+        <w:t>与比较</w:t>
+      </w:r>
+    </w:p>
+    <w:p>
+      <w:pPr>
+        <w:numPr>
+          <w:ilvl w:val="0"/>
+          <w:numId w:val="10"/>
+        </w:numPr>
+      </w:pPr>
+      <w:r>
+        <w:rPr>
+          <w:rFonts w:hint="eastAsia"/>
+        </w:rPr>
+        <w:t>从</w:t>
+      </w:r>
+      <w:r>
+        <w:t>gt box</w:t>
+      </w:r>
+      <w:r>
+        <w:rPr>
+          <w:rFonts w:hint="eastAsia"/>
+        </w:rPr>
+        <w:t>出发匹配时：</w:t>
+      </w:r>
+      <w:r>
+        <w:rPr>
+          <w:rFonts w:ascii="新宋体" w:eastAsia="新宋体" w:hAnsi="Calibri" w:cs="新宋体" w:hint="eastAsia"/>
+          <w:color w:val="008000"/>
+          <w:kern w:val="0"/>
+          <w:sz w:val="19"/>
+          <w:szCs w:val="19"/>
+          <w:highlight w:val="white"/>
+        </w:rPr>
+        <w:t>a.对于最大匹配IOU&lt;0.1的,删除</w:t>
+      </w:r>
+      <w:r>
+        <w:rPr>
+          <w:rFonts w:ascii="新宋体" w:eastAsia="新宋体" w:hAnsi="Calibri" w:cs="新宋体" w:hint="eastAsia"/>
+          <w:color w:val="008000"/>
+          <w:kern w:val="0"/>
+          <w:sz w:val="19"/>
+          <w:szCs w:val="19"/>
+        </w:rPr>
+        <w:t xml:space="preserve">; </w:t>
+      </w:r>
+      <w:r>
+        <w:rPr>
+          <w:rFonts w:ascii="新宋体" w:eastAsia="新宋体" w:hAnsi="Calibri" w:cs="新宋体" w:hint="eastAsia"/>
+          <w:color w:val="008000"/>
+          <w:kern w:val="0"/>
+          <w:sz w:val="19"/>
+          <w:szCs w:val="19"/>
+          <w:highlight w:val="white"/>
+        </w:rPr>
+        <w:t>b.对于最大匹配IOU&gt;=0.5的,找一个最大匹配</w:t>
+      </w:r>
+      <w:r>
+        <w:rPr>
+          <w:rFonts w:ascii="新宋体" w:eastAsia="新宋体" w:hAnsi="Calibri" w:cs="新宋体" w:hint="eastAsia"/>
+          <w:color w:val="008000"/>
+          <w:kern w:val="0"/>
+          <w:sz w:val="19"/>
+          <w:szCs w:val="19"/>
+        </w:rPr>
+        <w:t xml:space="preserve">; </w:t>
+      </w:r>
+      <w:r>
+        <w:rPr>
+          <w:rFonts w:ascii="新宋体" w:eastAsia="新宋体" w:hAnsi="Calibri" w:cs="新宋体" w:hint="eastAsia"/>
+          <w:color w:val="008000"/>
+          <w:kern w:val="0"/>
+          <w:sz w:val="19"/>
+          <w:szCs w:val="19"/>
+          <w:highlight w:val="white"/>
+        </w:rPr>
+        <w:t>d.对于最大匹配IOU&lt;0.5的,找一组最大匹配</w:t>
+      </w:r>
+      <w:r>
+        <w:rPr>
+          <w:rFonts w:ascii="新宋体" w:eastAsia="新宋体" w:hAnsi="Calibri" w:cs="新宋体" w:hint="eastAsia"/>
+          <w:color w:val="008000"/>
+          <w:kern w:val="0"/>
+          <w:sz w:val="19"/>
+          <w:szCs w:val="19"/>
+        </w:rPr>
+        <w:t>(</w:t>
+      </w:r>
+      <w:r>
+        <w:rPr>
+          <w:rFonts w:ascii="新宋体" w:eastAsia="新宋体" w:hAnsi="Calibri" w:cs="新宋体" w:hint="eastAsia"/>
+          <w:color w:val="008000"/>
+          <w:kern w:val="0"/>
+          <w:sz w:val="19"/>
+          <w:szCs w:val="19"/>
+          <w:highlight w:val="white"/>
+        </w:rPr>
+        <w:t>这里存在两种情况,一种gt被完全包含，一种gt被部分包含</w:t>
+      </w:r>
+      <w:r>
+        <w:rPr>
+          <w:rFonts w:ascii="新宋体" w:eastAsia="新宋体" w:hAnsi="Calibri" w:cs="新宋体" w:hint="eastAsia"/>
+          <w:color w:val="008000"/>
+          <w:kern w:val="0"/>
+          <w:sz w:val="19"/>
+          <w:szCs w:val="19"/>
+        </w:rPr>
+        <w:t>)</w:t>
+      </w:r>
+    </w:p>
+    <w:p>
+      <w:pPr>
+        <w:numPr>
+          <w:ilvl w:val="0"/>
+          <w:numId w:val="10"/>
+        </w:numPr>
+      </w:pPr>
+      <w:r>
+        <w:rPr>
+          <w:rFonts w:hint="eastAsia"/>
+        </w:rPr>
+        <w:t>从</w:t>
+      </w:r>
+      <w:r>
+        <w:t>prior box</w:t>
+      </w:r>
+      <w:r>
+        <w:rPr>
+          <w:rFonts w:hint="eastAsia"/>
+        </w:rPr>
+        <w:t>出发匹配时</w:t>
+      </w:r>
+      <w:r>
+        <w:t xml:space="preserve">: </w:t>
+      </w:r>
+      <w:r>
+        <w:rPr>
+          <w:rFonts w:ascii="新宋体" w:eastAsia="新宋体" w:hAnsi="Calibri" w:cs="新宋体" w:hint="eastAsia"/>
+          <w:color w:val="008000"/>
+          <w:kern w:val="0"/>
+          <w:sz w:val="19"/>
+          <w:szCs w:val="19"/>
+          <w:highlight w:val="white"/>
+        </w:rPr>
+        <w:t>首先为每个prior box寻找最大匹配gt。a. 最大IOU匹配大于等于0.5的加入训练； b. 最大IOU匹配大于等于阈值（</w:t>
+      </w:r>
+      <w:r>
+        <w:rPr>
+          <w:rFonts w:ascii="新宋体" w:eastAsia="新宋体" w:hAnsi="Calibri" w:cs="新宋体" w:hint="eastAsia"/>
+          <w:b/>
+          <w:color w:val="FF0000"/>
+          <w:kern w:val="0"/>
+          <w:sz w:val="19"/>
+          <w:szCs w:val="19"/>
+          <w:highlight w:val="white"/>
+        </w:rPr>
+        <w:t>0.4</w:t>
+      </w:r>
+      <w:r>
+        <w:rPr>
+          <w:rFonts w:ascii="新宋体" w:eastAsia="新宋体" w:hAnsi="Calibri" w:cs="新宋体" w:hint="eastAsia"/>
+          <w:color w:val="008000"/>
+          <w:kern w:val="0"/>
+          <w:sz w:val="19"/>
+          <w:szCs w:val="19"/>
+          <w:highlight w:val="white"/>
+        </w:rPr>
+        <w:t xml:space="preserve">）且 </w:t>
+      </w:r>
+      <w:r>
+        <w:rPr>
+          <w:rFonts w:ascii="新宋体" w:eastAsia="新宋体" w:hAnsi="Calibri" w:cs="新宋体"/>
+          <w:color w:val="FF0000"/>
+          <w:kern w:val="0"/>
+          <w:sz w:val="19"/>
+          <w:szCs w:val="19"/>
+          <w:highlight w:val="white"/>
+        </w:rPr>
+        <w:t>从</w:t>
+      </w:r>
+      <w:r>
+        <w:rPr>
+          <w:rFonts w:ascii="新宋体" w:eastAsia="新宋体" w:hAnsi="Calibri" w:cs="新宋体" w:hint="eastAsia"/>
+          <w:color w:val="FF0000"/>
+          <w:kern w:val="0"/>
+          <w:sz w:val="19"/>
+          <w:szCs w:val="19"/>
+          <w:highlight w:val="white"/>
+        </w:rPr>
+        <w:t>gt</w:t>
+      </w:r>
+      <w:r>
+        <w:rPr>
+          <w:rFonts w:ascii="新宋体" w:eastAsia="新宋体" w:hAnsi="Calibri" w:cs="新宋体"/>
+          <w:color w:val="FF0000"/>
+          <w:kern w:val="0"/>
+          <w:sz w:val="19"/>
+          <w:szCs w:val="19"/>
+          <w:highlight w:val="white"/>
+        </w:rPr>
+        <w:t xml:space="preserve"> box出发时不存在大于</w:t>
+      </w:r>
+      <w:r>
+        <w:rPr>
+          <w:rFonts w:ascii="新宋体" w:eastAsia="新宋体" w:hAnsi="Calibri" w:cs="新宋体" w:hint="eastAsia"/>
+          <w:color w:val="FF0000"/>
+          <w:kern w:val="0"/>
+          <w:sz w:val="19"/>
+          <w:szCs w:val="19"/>
+          <w:highlight w:val="white"/>
+        </w:rPr>
+        <w:t>0.5的匹配</w:t>
+      </w:r>
+      <w:r>
+        <w:rPr>
+          <w:rFonts w:ascii="新宋体" w:eastAsia="新宋体" w:hAnsi="Calibri" w:cs="新宋体" w:hint="eastAsia"/>
+          <w:color w:val="008000"/>
+          <w:kern w:val="0"/>
+          <w:sz w:val="19"/>
+          <w:szCs w:val="19"/>
+          <w:highlight w:val="white"/>
+        </w:rPr>
+        <w:t>，同时</w:t>
+      </w:r>
+      <w:r>
+        <w:rPr>
+          <w:rFonts w:ascii="新宋体" w:eastAsia="新宋体" w:hAnsi="Calibri" w:cs="新宋体" w:hint="eastAsia"/>
+          <w:color w:val="008000"/>
+          <w:kern w:val="0"/>
+          <w:sz w:val="19"/>
+          <w:szCs w:val="19"/>
+          <w:highlight w:val="white"/>
+        </w:rPr>
+        <w:t>gt box被部分包含的加入训练。</w:t>
+      </w:r>
+    </w:p>
+    <w:p>
+      <w:pPr>
+        <w:numPr>
+          <w:ilvl w:val="0"/>
+          <w:numId w:val="10"/>
+        </w:numPr>
+      </w:pPr>
+      <w:r>
+        <w:rPr>
+          <w:rFonts w:ascii="新宋体" w:eastAsia="新宋体" w:hAnsi="Calibri" w:cs="新宋体" w:hint="eastAsia"/>
+          <w:color w:val="008000"/>
+          <w:kern w:val="0"/>
+          <w:sz w:val="19"/>
+          <w:szCs w:val="19"/>
+        </w:rPr>
+        <w:lastRenderedPageBreak/>
+        <w:t>同时利用</w:t>
+      </w:r>
+      <w:r>
+        <w:rPr>
+          <w:rFonts w:ascii="新宋体" w:eastAsia="新宋体" w:hAnsi="Calibri" w:cs="新宋体"/>
+          <w:color w:val="008000"/>
+          <w:kern w:val="0"/>
+          <w:sz w:val="19"/>
+          <w:szCs w:val="19"/>
+        </w:rPr>
+        <w:t>overlap_threshold和neg_overlap两个参数</w:t>
+      </w:r>
+      <w:r>
+        <w:rPr>
+          <w:rFonts w:ascii="新宋体" w:eastAsia="新宋体" w:hAnsi="Calibri" w:cs="新宋体" w:hint="eastAsia"/>
+          <w:color w:val="008000"/>
+          <w:kern w:val="0"/>
+          <w:sz w:val="19"/>
+          <w:szCs w:val="19"/>
+        </w:rPr>
+        <w:t>。</w:t>
+      </w:r>
+    </w:p>
+    <w:p>
+      <w:pPr>
+        <w:numPr>
+          <w:ilvl w:val="0"/>
+          <w:numId w:val="10"/>
+        </w:numPr>
+      </w:pPr>
+      <w:r>
+        <w:rPr>
+          <w:rFonts w:ascii="新宋体" w:eastAsia="新宋体" w:hAnsi="Calibri" w:cs="新宋体"/>
+          <w:color w:val="008000"/>
+          <w:kern w:val="0"/>
+          <w:sz w:val="19"/>
+          <w:szCs w:val="19"/>
+        </w:rPr>
+        <w:t>六种default box中</w:t>
+      </w:r>
+      <w:r>
+        <w:rPr>
+          <w:rFonts w:ascii="新宋体" w:eastAsia="新宋体" w:hAnsi="Calibri" w:cs="新宋体" w:hint="eastAsia"/>
+          <w:color w:val="008000"/>
+          <w:kern w:val="0"/>
+          <w:sz w:val="19"/>
+          <w:szCs w:val="19"/>
+        </w:rPr>
+        <w:t>，</w:t>
+      </w:r>
+      <w:r>
+        <w:rPr>
+          <w:rFonts w:ascii="新宋体" w:eastAsia="新宋体" w:hAnsi="Calibri" w:cs="新宋体"/>
+          <w:color w:val="008000"/>
+          <w:kern w:val="0"/>
+          <w:sz w:val="19"/>
+          <w:szCs w:val="19"/>
+        </w:rPr>
+        <w:t>删除</w:t>
+      </w:r>
+      <w:r>
+        <w:rPr>
+          <w:rFonts w:ascii="新宋体" w:eastAsia="新宋体" w:hAnsi="Calibri" w:cs="新宋体"/>
+          <w:color w:val="008000"/>
+          <w:kern w:val="0"/>
+          <w:sz w:val="19"/>
+          <w:szCs w:val="19"/>
+        </w:rPr>
+        <w:t>aspect_ratio = 1, scale = sqrt(min_size * max_size)</w:t>
+      </w:r>
+      <w:r>
+        <w:rPr>
+          <w:rFonts w:ascii="新宋体" w:eastAsia="新宋体" w:hAnsi="Calibri" w:cs="新宋体"/>
+          <w:color w:val="008000"/>
+          <w:kern w:val="0"/>
+          <w:sz w:val="19"/>
+          <w:szCs w:val="19"/>
+        </w:rPr>
+        <w:t>这种情况进行试验</w:t>
+      </w:r>
+    </w:p>
+    <w:p/>
+    <w:p>
+      <w:pPr>
+        <w:pStyle w:val="a9"/>
+        <w:numPr>
+          <w:ilvl w:val="0"/>
+          <w:numId w:val="11"/>
+        </w:numPr>
+        <w:ind w:firstLineChars="0"/>
+      </w:pPr>
+      <w:r>
+        <w:t>训练中验证集上</w:t>
+      </w:r>
+      <w:r>
+        <w:t>mAP</w:t>
+      </w:r>
+      <w:r>
+        <w:t>变化</w:t>
+      </w:r>
+      <w:r>
+        <w:rPr>
+          <w:rFonts w:hint="eastAsia"/>
+        </w:rPr>
+        <w:t>：</w:t>
+      </w:r>
+    </w:p>
+    <w:p>
+      <w:r>
+        <w:rPr>
+          <w:noProof/>
+        </w:rPr>
+        <w:drawing>
+          <wp:inline distT="0" distB="0" distL="0" distR="0">
+            <wp:extent cx="6025930" cy="4594744"/>
+            <wp:effectExtent l="0" t="0" r="0" b="0"/>
+            <wp:docPr id="27" name="图片 27" descr="D:\Backup\桌面\figure_4.png"/>
+            <wp:cNvGraphicFramePr>
+              <a:graphicFrameLocks xmlns:a="http://schemas.openxmlformats.org/drawingml/2006/main" noChangeAspect="1"/>
+            </wp:cNvGraphicFramePr>
+            <a:graphic xmlns:a="http://schemas.openxmlformats.org/drawingml/2006/main">
+              <a:graphicData uri="http://schemas.openxmlformats.org/drawingml/2006/picture">
+                <pic:pic xmlns:pic="http://schemas.openxmlformats.org/drawingml/2006/picture">
+                  <pic:nvPicPr>
+                    <pic:cNvPr id="0" name="Picture 10" descr="D:\Backup\桌面\figure_4.png"/>
+                    <pic:cNvPicPr>
+                      <a:picLocks noChangeAspect="1" noChangeArrowheads="1"/>
+                    </pic:cNvPicPr>
+                  </pic:nvPicPr>
+                  <pic:blipFill rotWithShape="1">
+                    <a:blip r:embed="rId36" cstate="print">
+                      <a:extLst>
+                        <a:ext uri="{28A0092B-C50C-407E-A947-70E740481C1C}">
+                          <a14:useLocalDpi xmlns:a14="http://schemas.microsoft.com/office/drawing/2010/main" val="0"/>
+                        </a:ext>
+                      </a:extLst>
+                    </a:blip>
+                    <a:srcRect/>
+                    <a:stretch/>
+                  </pic:blipFill>
+                  <pic:spPr bwMode="auto">
+                    <a:xfrm>
+                      <a:off x="0" y="0"/>
+                      <a:ext cx="6027556" cy="4595984"/>
+                    </a:xfrm>
+                    <a:prstGeom prst="rect">
+                      <a:avLst/>
+                    </a:prstGeom>
+                    <a:noFill/>
+                    <a:ln>
+                      <a:noFill/>
+                    </a:ln>
+                    <a:extLst>
+                      <a:ext uri="{53640926-AAD7-44D8-BBD7-CCE9431645EC}">
+                        <a14:shadowObscured xmlns:a14="http://schemas.microsoft.com/office/drawing/2010/main"/>
+                      </a:ext>
+                    </a:extLst>
+                  </pic:spPr>
+                </pic:pic>
+              </a:graphicData>
+            </a:graphic>
+          </wp:inline>
+        </w:drawing>
+      </w:r>
+    </w:p>
+    <w:p>
+      <w:pPr>
+        <w:pStyle w:val="a9"/>
+        <w:numPr>
+          <w:ilvl w:val="0"/>
+          <w:numId w:val="11"/>
+        </w:numPr>
+        <w:ind w:firstLineChars="0"/>
+      </w:pPr>
+      <w:r>
+        <w:rPr>
+          <w:rFonts w:hint="eastAsia"/>
+        </w:rPr>
+        <w:t>PR</w:t>
+      </w:r>
+      <w:r>
+        <w:rPr>
+          <w:rFonts w:hint="eastAsia"/>
+        </w:rPr>
+        <w:t>曲线</w:t>
+      </w:r>
+    </w:p>
+    <w:p>
+      <w:r>
+        <w:rPr>
+          <w:noProof/>
+        </w:rPr>
+        <w:drawing>
+          <wp:inline distT="0" distB="0" distL="0" distR="0">
+            <wp:extent cx="6317673" cy="3511762"/>
+            <wp:effectExtent l="0" t="0" r="6985" b="0"/>
+            <wp:docPr id="32" name="图片 32" descr="D:\Backup\桌面\figure_5.png"/>
+            <wp:cNvGraphicFramePr>
+              <a:graphicFrameLocks xmlns:a="http://schemas.openxmlformats.org/drawingml/2006/main" noChangeAspect="1"/>
+            </wp:cNvGraphicFramePr>
+            <a:graphic xmlns:a="http://schemas.openxmlformats.org/drawingml/2006/main">
+              <a:graphicData uri="http://schemas.openxmlformats.org/drawingml/2006/picture">
+                <pic:pic xmlns:pic="http://schemas.openxmlformats.org/drawingml/2006/picture">
+                  <pic:nvPicPr>
+                    <pic:cNvPr id="0" name="Picture 11" descr="D:\Backup\桌面\figure_5.png"/>
+                    <pic:cNvPicPr>
+                      <a:picLocks noChangeAspect="1" noChangeArrowheads="1"/>
+                    </pic:cNvPicPr>
+                  </pic:nvPicPr>
+                  <pic:blipFill rotWithShape="1">
+                    <a:blip r:embed="rId37" cstate="print">
+                      <a:extLst>
+                        <a:ext uri="{28A0092B-C50C-407E-A947-70E740481C1C}">
+                          <a14:useLocalDpi xmlns:a14="http://schemas.microsoft.com/office/drawing/2010/main" val="0"/>
+                        </a:ext>
+                      </a:extLst>
+                    </a:blip>
+                    <a:srcRect/>
+                    <a:stretch/>
+                  </pic:blipFill>
+                  <pic:spPr bwMode="auto">
+                    <a:xfrm>
+                      <a:off x="0" y="0"/>
+                      <a:ext cx="6329295" cy="3518222"/>
+                    </a:xfrm>
+                    <a:prstGeom prst="rect">
+                      <a:avLst/>
+                    </a:prstGeom>
+                    <a:noFill/>
+                    <a:ln>
+                      <a:noFill/>
+                    </a:ln>
+                    <a:extLst>
+                      <a:ext uri="{53640926-AAD7-44D8-BBD7-CCE9431645EC}">
+                        <a14:shadowObscured xmlns:a14="http://schemas.microsoft.com/office/drawing/2010/main"/>
+                      </a:ext>
+                    </a:extLst>
+                  </pic:spPr>
+                </pic:pic>
+              </a:graphicData>
+            </a:graphic>
+          </wp:inline>
+        </w:drawing>
+      </w:r>
+    </w:p>
+    <w:p>
+      <w:pPr>
+        <w:pStyle w:val="a9"/>
+        <w:numPr>
+          <w:ilvl w:val="0"/>
+          <w:numId w:val="11"/>
+        </w:numPr>
+        <w:ind w:firstLineChars="0"/>
+      </w:pPr>
+      <w:r>
+        <w:rPr>
+          <w:rFonts w:hint="eastAsia"/>
+        </w:rPr>
+        <w:t>CR</w:t>
+      </w:r>
+      <w:r>
+        <w:t>曲线</w:t>
+      </w:r>
+    </w:p>
+    <w:p>
+      <w:r>
+        <w:rPr>
+          <w:noProof/>
+        </w:rPr>
+        <w:lastRenderedPageBreak/>
+        <w:drawing>
+          <wp:inline distT="0" distB="0" distL="0" distR="0">
+            <wp:extent cx="2208810" cy="2509780"/>
+            <wp:effectExtent l="0" t="0" r="1270" b="5080"/>
+            <wp:docPr id="38" name="图片 38" descr="E:\caffe-master_\Pedestrian\View\COMPARE2\add_prior_gamma2_D_new_P5N4D15E4\CRcurveObject.png"/>
+            <wp:cNvGraphicFramePr>
+              <a:graphicFrameLocks xmlns:a="http://schemas.openxmlformats.org/drawingml/2006/main" noChangeAspect="1"/>
+            </wp:cNvGraphicFramePr>
+            <a:graphic xmlns:a="http://schemas.openxmlformats.org/drawingml/2006/main">
+              <a:graphicData uri="http://schemas.openxmlformats.org/drawingml/2006/picture">
+                <pic:pic xmlns:pic="http://schemas.openxmlformats.org/drawingml/2006/picture">
+                  <pic:nvPicPr>
+                    <pic:cNvPr id="0" name="Picture 14" descr="E:\caffe-master_\Pedestrian\View\COMPARE2\add_prior_gamma2_D_new_P5N4D15E4\CRcurveObject.png"/>
+                    <pic:cNvPicPr>
+                      <a:picLocks noChangeAspect="1" noChangeArrowheads="1"/>
+                    </pic:cNvPicPr>
+                  </pic:nvPicPr>
+                  <pic:blipFill rotWithShape="1">
+                    <a:blip r:embed="rId38" cstate="print">
+                      <a:extLst>
+                        <a:ext uri="{28A0092B-C50C-407E-A947-70E740481C1C}">
+                          <a14:useLocalDpi xmlns:a14="http://schemas.microsoft.com/office/drawing/2010/main" val="0"/>
+                        </a:ext>
+                      </a:extLst>
+                    </a:blip>
+                    <a:srcRect/>
+                    <a:stretch/>
+                  </pic:blipFill>
+                  <pic:spPr bwMode="auto">
+                    <a:xfrm>
+                      <a:off x="0" y="0"/>
+                      <a:ext cx="2236559" cy="2541309"/>
+                    </a:xfrm>
+                    <a:prstGeom prst="rect">
+                      <a:avLst/>
+                    </a:prstGeom>
+                    <a:noFill/>
+                    <a:ln>
+                      <a:noFill/>
+                    </a:ln>
+                    <a:extLst>
+                      <a:ext uri="{53640926-AAD7-44D8-BBD7-CCE9431645EC}">
+                        <a14:shadowObscured xmlns:a14="http://schemas.microsoft.com/office/drawing/2010/main"/>
+                      </a:ext>
+                    </a:extLst>
+                  </pic:spPr>
+                </pic:pic>
+              </a:graphicData>
+            </a:graphic>
+          </wp:inline>
+        </w:drawing>
+      </w:r>
+      <w:r>
+        <w:rPr>
+          <w:noProof/>
+        </w:rPr>
+        <w:drawing>
+          <wp:inline distT="0" distB="0" distL="0" distR="0">
+            <wp:extent cx="2214748" cy="2493809"/>
+            <wp:effectExtent l="0" t="0" r="0" b="1905"/>
+            <wp:docPr id="33" name="图片 33" descr="E:\caffe-master_\Pedestrian\View\COMPARE2\add_prior_gamma2_D_new_P5N4D15E4_noSqrt\CRcurveObject.png"/>
+            <wp:cNvGraphicFramePr>
+              <a:graphicFrameLocks xmlns:a="http://schemas.openxmlformats.org/drawingml/2006/main" noChangeAspect="1"/>
+            </wp:cNvGraphicFramePr>
+            <a:graphic xmlns:a="http://schemas.openxmlformats.org/drawingml/2006/main">
+              <a:graphicData uri="http://schemas.openxmlformats.org/drawingml/2006/picture">
+                <pic:pic xmlns:pic="http://schemas.openxmlformats.org/drawingml/2006/picture">
+                  <pic:nvPicPr>
+                    <pic:cNvPr id="0" name="Picture 12" descr="E:\caffe-master_\Pedestrian\View\COMPARE2\add_prior_gamma2_D_new_P5N4D15E4_noSqrt\CRcurveObject.png"/>
+                    <pic:cNvPicPr>
+                      <a:picLocks noChangeAspect="1" noChangeArrowheads="1"/>
+                    </pic:cNvPicPr>
+                  </pic:nvPicPr>
+                  <pic:blipFill rotWithShape="1">
+                    <a:blip r:embed="rId39" cstate="print">
+                      <a:extLst>
+                        <a:ext uri="{28A0092B-C50C-407E-A947-70E740481C1C}">
+                          <a14:useLocalDpi xmlns:a14="http://schemas.microsoft.com/office/drawing/2010/main" val="0"/>
+                        </a:ext>
+                      </a:extLst>
+                    </a:blip>
+                    <a:srcRect/>
+                    <a:stretch/>
+                  </pic:blipFill>
+                  <pic:spPr bwMode="auto">
+                    <a:xfrm>
+                      <a:off x="0" y="0"/>
+                      <a:ext cx="2272157" cy="2558452"/>
+                    </a:xfrm>
+                    <a:prstGeom prst="rect">
+                      <a:avLst/>
+                    </a:prstGeom>
+                    <a:noFill/>
+                    <a:ln>
+                      <a:noFill/>
+                    </a:ln>
+                    <a:extLst>
+                      <a:ext uri="{53640926-AAD7-44D8-BBD7-CCE9431645EC}">
+                        <a14:shadowObscured xmlns:a14="http://schemas.microsoft.com/office/drawing/2010/main"/>
+                      </a:ext>
+                    </a:extLst>
+                  </pic:spPr>
+                </pic:pic>
+              </a:graphicData>
+            </a:graphic>
+          </wp:inline>
+        </w:drawing>
+      </w:r>
+      <w:r>
+        <w:rPr>
+          <w:rFonts w:eastAsia="Times New Roman"/>
+          <w:snapToGrid w:val="0"/>
+          <w:color w:val="000000"/>
+          <w:w w:val="0"/>
+          <w:kern w:val="0"/>
+          <w:sz w:val="0"/>
+          <w:szCs w:val="0"/>
+          <w:u w:color="000000"/>
+          <w:bdr w:val="none" w:sz="0" w:space="0" w:color="000000"/>
+          <w:shd w:val="clear" w:color="000000" w:fill="000000"/>
+          <w:lang w:val="x-none" w:eastAsia="x-none" w:bidi="x-none"/>
+        </w:rPr>
+        <w:t xml:space="preserve"> </w:t>
+      </w:r>
+      <w:r>
+        <w:rPr>
+          <w:noProof/>
+        </w:rPr>
+        <w:drawing>
+          <wp:inline distT="0" distB="0" distL="0" distR="0">
+            <wp:extent cx="2194293" cy="2498807"/>
+            <wp:effectExtent l="0" t="0" r="0" b="0"/>
+            <wp:docPr id="36" name="图片 36" descr="E:\caffe-master_\Pedestrian\View\COMPARE2\add_prior_gamma2_D_new_P5N35D15E4_noSqrt\CRcurveObject.png"/>
+            <wp:cNvGraphicFramePr>
+              <a:graphicFrameLocks xmlns:a="http://schemas.openxmlformats.org/drawingml/2006/main" noChangeAspect="1"/>
+            </wp:cNvGraphicFramePr>
+            <a:graphic xmlns:a="http://schemas.openxmlformats.org/drawingml/2006/main">
+              <a:graphicData uri="http://schemas.openxmlformats.org/drawingml/2006/picture">
+                <pic:pic xmlns:pic="http://schemas.openxmlformats.org/drawingml/2006/picture">
+                  <pic:nvPicPr>
+                    <pic:cNvPr id="0" name="Picture 13" descr="E:\caffe-master_\Pedestrian\View\COMPARE2\add_prior_gamma2_D_new_P5N35D15E4_noSqrt\CRcurveObject.png"/>
+                    <pic:cNvPicPr>
+                      <a:picLocks noChangeAspect="1" noChangeArrowheads="1"/>
+                    </pic:cNvPicPr>
+                  </pic:nvPicPr>
+                  <pic:blipFill rotWithShape="1">
+                    <a:blip r:embed="rId40" cstate="print">
+                      <a:extLst>
+                        <a:ext uri="{28A0092B-C50C-407E-A947-70E740481C1C}">
+                          <a14:useLocalDpi xmlns:a14="http://schemas.microsoft.com/office/drawing/2010/main" val="0"/>
+                        </a:ext>
+                      </a:extLst>
+                    </a:blip>
+                    <a:srcRect/>
+                    <a:stretch/>
+                  </pic:blipFill>
+                  <pic:spPr bwMode="auto">
+                    <a:xfrm>
+                      <a:off x="0" y="0"/>
+                      <a:ext cx="2244520" cy="2556005"/>
+                    </a:xfrm>
+                    <a:prstGeom prst="rect">
+                      <a:avLst/>
+                    </a:prstGeom>
+                    <a:noFill/>
+                    <a:ln>
+                      <a:noFill/>
+                    </a:ln>
+                    <a:extLst>
+                      <a:ext uri="{53640926-AAD7-44D8-BBD7-CCE9431645EC}">
+                        <a14:shadowObscured xmlns:a14="http://schemas.microsoft.com/office/drawing/2010/main"/>
+                      </a:ext>
+                    </a:extLst>
+                  </pic:spPr>
+                </pic:pic>
+              </a:graphicData>
+            </a:graphic>
+          </wp:inline>
+        </w:drawing>
+      </w:r>
     </w:p>
     <w:p>
       <w:pPr>
         <w:pStyle w:val="a9"/>
         <w:ind w:left="360" w:firstLineChars="0" w:firstLine="0"/>
-      </w:pPr>
-    </w:p>
-    <w:p>
-      <w:pPr>
         <w:jc w:val="center"/>
       </w:pPr>
+      <w:r>
+        <w:t>add_prior_gamma2_D_new_P5N4D15E4</w:t>
+      </w:r>
+      <w:r>
+        <w:t xml:space="preserve"> </w:t>
+      </w:r>
+      <w:r>
+        <w:rPr>
+          <w:color w:val="FF0000"/>
+        </w:rPr>
+        <w:t>VS</w:t>
+      </w:r>
+      <w:r>
+        <w:t xml:space="preserve"> </w:t>
+      </w:r>
+      <w:r>
+        <w:t>add_prior_gamma2_D_new_P5N4D15E4_noSqrt</w:t>
+      </w:r>
+      <w:r>
+        <w:t xml:space="preserve"> </w:t>
+      </w:r>
+      <w:bookmarkStart w:id="76" w:name="OLE_LINK73"/>
+      <w:bookmarkStart w:id="77" w:name="OLE_LINK74"/>
+      <w:r>
+        <w:rPr>
+          <w:color w:val="FF0000"/>
+        </w:rPr>
+        <w:t>VS</w:t>
+      </w:r>
+      <w:r>
+        <w:t xml:space="preserve"> </w:t>
+      </w:r>
+      <w:bookmarkEnd w:id="76"/>
+      <w:bookmarkEnd w:id="77"/>
+      <w:r>
+        <w:t>add_prior_gamma2_D_new_P5N35D15E4_noSqrt</w:t>
+      </w:r>
+    </w:p>
+    <w:p>
+      <w:pPr>
+        <w:rPr>
+          <w:rFonts w:ascii="新宋体" w:eastAsia="新宋体" w:hAnsi="Calibri" w:cs="新宋体"/>
+          <w:color w:val="FF0000"/>
+          <w:kern w:val="0"/>
+          <w:sz w:val="19"/>
+          <w:szCs w:val="19"/>
+        </w:rPr>
+      </w:pPr>
+      <w:r>
+        <w:rPr>
+          <w:color w:val="FF0000"/>
+        </w:rPr>
+        <w:t>小结</w:t>
+      </w:r>
+      <w:r>
+        <w:rPr>
+          <w:rFonts w:hint="eastAsia"/>
+          <w:color w:val="FF0000"/>
+        </w:rPr>
+        <w:t>：</w:t>
+      </w:r>
+      <w:r>
+        <w:rPr>
+          <w:color w:val="FF0000"/>
+        </w:rPr>
+        <w:t>可以去除</w:t>
+      </w:r>
+      <w:r>
+        <w:rPr>
+          <w:rFonts w:ascii="新宋体" w:eastAsia="新宋体" w:hAnsi="Calibri" w:cs="新宋体"/>
+          <w:color w:val="FF0000"/>
+          <w:kern w:val="0"/>
+          <w:sz w:val="19"/>
+          <w:szCs w:val="19"/>
+        </w:rPr>
+        <w:t>aspect_ratio = 1, scale = sqrt(min_size * max_size)这种</w:t>
+      </w:r>
+      <w:r>
+        <w:rPr>
+          <w:rFonts w:ascii="新宋体" w:eastAsia="新宋体" w:hAnsi="Calibri" w:cs="新宋体" w:hint="eastAsia"/>
+          <w:color w:val="FF0000"/>
+          <w:kern w:val="0"/>
+          <w:sz w:val="19"/>
+          <w:szCs w:val="19"/>
+        </w:rPr>
+        <w:t>default</w:t>
+      </w:r>
+      <w:r>
+        <w:rPr>
+          <w:rFonts w:ascii="新宋体" w:eastAsia="新宋体" w:hAnsi="Calibri" w:cs="新宋体"/>
+          <w:color w:val="FF0000"/>
+          <w:kern w:val="0"/>
+          <w:sz w:val="19"/>
+          <w:szCs w:val="19"/>
+        </w:rPr>
+        <w:t xml:space="preserve"> box</w:t>
+      </w:r>
+    </w:p>
+    <w:p>
+      <w:pPr>
+        <w:pStyle w:val="a3"/>
+        <w:spacing w:before="156" w:after="156"/>
+        <w:rPr>
+          <w:rFonts w:ascii="Times New Roman" w:hAnsi="Times New Roman" w:cs="Times New Roman"/>
+        </w:rPr>
+      </w:pPr>
+      <w:r>
+        <w:rPr>
+          <w:rFonts w:ascii="Times New Roman" w:hAnsi="Times New Roman" w:cs="Times New Roman"/>
+        </w:rPr>
+        <w:t>7.</w:t>
+      </w:r>
+      <w:r>
+        <w:rPr>
+          <w:rFonts w:ascii="Times New Roman" w:hAnsi="Times New Roman" w:cs="Times New Roman"/>
+        </w:rPr>
+        <w:t>5</w:t>
+      </w:r>
+      <w:r>
+        <w:rPr>
+          <w:rFonts w:hint="eastAsia"/>
+          <w:kern w:val="0"/>
+        </w:rPr>
+        <w:t>方案</w:t>
+      </w:r>
+      <w:r>
+        <w:rPr>
+          <w:kern w:val="0"/>
+        </w:rPr>
+        <w:t>5</w:t>
+      </w:r>
+      <w:r>
+        <w:rPr>
+          <w:rFonts w:hint="eastAsia"/>
+          <w:kern w:val="0"/>
+        </w:rPr>
+        <w:t>与比较</w:t>
+      </w:r>
+    </w:p>
+    <w:p>
+      <w:pPr>
+        <w:numPr>
+          <w:ilvl w:val="0"/>
+          <w:numId w:val="12"/>
+        </w:numPr>
+      </w:pPr>
+      <w:r>
+        <w:rPr>
+          <w:rFonts w:hint="eastAsia"/>
+        </w:rPr>
+        <w:t>从</w:t>
+      </w:r>
+      <w:r>
+        <w:t>gt box</w:t>
+      </w:r>
+      <w:r>
+        <w:rPr>
+          <w:rFonts w:hint="eastAsia"/>
+        </w:rPr>
+        <w:t>出发匹配时：</w:t>
+      </w:r>
+      <w:r>
+        <w:rPr>
+          <w:rFonts w:ascii="新宋体" w:eastAsia="新宋体" w:hAnsi="Calibri" w:cs="新宋体" w:hint="eastAsia"/>
+          <w:color w:val="008000"/>
+          <w:kern w:val="0"/>
+          <w:sz w:val="19"/>
+          <w:szCs w:val="19"/>
+          <w:highlight w:val="white"/>
+        </w:rPr>
+        <w:t>a.对于最大匹配IOU&lt;0.1的,删除</w:t>
+      </w:r>
+      <w:r>
+        <w:rPr>
+          <w:rFonts w:ascii="新宋体" w:eastAsia="新宋体" w:hAnsi="Calibri" w:cs="新宋体" w:hint="eastAsia"/>
+          <w:color w:val="008000"/>
+          <w:kern w:val="0"/>
+          <w:sz w:val="19"/>
+          <w:szCs w:val="19"/>
+        </w:rPr>
+        <w:t xml:space="preserve">; </w:t>
+      </w:r>
+      <w:r>
+        <w:rPr>
+          <w:rFonts w:ascii="新宋体" w:eastAsia="新宋体" w:hAnsi="Calibri" w:cs="新宋体" w:hint="eastAsia"/>
+          <w:color w:val="008000"/>
+          <w:kern w:val="0"/>
+          <w:sz w:val="19"/>
+          <w:szCs w:val="19"/>
+          <w:highlight w:val="white"/>
+        </w:rPr>
+        <w:t>b.对于最大匹配IOU&gt;=0.5的,找一个最大匹配</w:t>
+      </w:r>
+      <w:r>
+        <w:rPr>
+          <w:rFonts w:ascii="新宋体" w:eastAsia="新宋体" w:hAnsi="Calibri" w:cs="新宋体" w:hint="eastAsia"/>
+          <w:color w:val="008000"/>
+          <w:kern w:val="0"/>
+          <w:sz w:val="19"/>
+          <w:szCs w:val="19"/>
+        </w:rPr>
+        <w:t xml:space="preserve">; </w:t>
+      </w:r>
+      <w:r>
+        <w:rPr>
+          <w:rFonts w:ascii="新宋体" w:eastAsia="新宋体" w:hAnsi="Calibri" w:cs="新宋体" w:hint="eastAsia"/>
+          <w:color w:val="008000"/>
+          <w:kern w:val="0"/>
+          <w:sz w:val="19"/>
+          <w:szCs w:val="19"/>
+          <w:highlight w:val="white"/>
+        </w:rPr>
+        <w:t>d.对于最大匹配IOU&lt;0.5的,找一组最大匹配</w:t>
+      </w:r>
+      <w:r>
+        <w:rPr>
+          <w:rFonts w:ascii="新宋体" w:eastAsia="新宋体" w:hAnsi="Calibri" w:cs="新宋体" w:hint="eastAsia"/>
+          <w:color w:val="008000"/>
+          <w:kern w:val="0"/>
+          <w:sz w:val="19"/>
+          <w:szCs w:val="19"/>
+        </w:rPr>
+        <w:t>(</w:t>
+      </w:r>
+      <w:r>
+        <w:rPr>
+          <w:rFonts w:ascii="新宋体" w:eastAsia="新宋体" w:hAnsi="Calibri" w:cs="新宋体" w:hint="eastAsia"/>
+          <w:color w:val="008000"/>
+          <w:kern w:val="0"/>
+          <w:sz w:val="19"/>
+          <w:szCs w:val="19"/>
+          <w:highlight w:val="white"/>
+        </w:rPr>
+        <w:t>这里存在两种情况,一种gt被完全包含，一种gt被部分包含</w:t>
+      </w:r>
+      <w:r>
+        <w:rPr>
+          <w:rFonts w:ascii="新宋体" w:eastAsia="新宋体" w:hAnsi="Calibri" w:cs="新宋体" w:hint="eastAsia"/>
+          <w:color w:val="008000"/>
+          <w:kern w:val="0"/>
+          <w:sz w:val="19"/>
+          <w:szCs w:val="19"/>
+        </w:rPr>
+        <w:t>)</w:t>
+      </w:r>
+    </w:p>
+    <w:p>
+      <w:pPr>
+        <w:numPr>
+          <w:ilvl w:val="0"/>
+          <w:numId w:val="12"/>
+        </w:numPr>
+      </w:pPr>
+      <w:r>
+        <w:rPr>
+          <w:rFonts w:hint="eastAsia"/>
+        </w:rPr>
+        <w:t>从</w:t>
+      </w:r>
+      <w:r>
+        <w:t>prior box</w:t>
+      </w:r>
+      <w:r>
+        <w:rPr>
+          <w:rFonts w:hint="eastAsia"/>
+        </w:rPr>
+        <w:t>出发匹配时</w:t>
+      </w:r>
+      <w:r>
+        <w:t xml:space="preserve">: </w:t>
+      </w:r>
+      <w:r>
+        <w:rPr>
+          <w:rFonts w:ascii="新宋体" w:eastAsia="新宋体" w:hAnsi="Calibri" w:cs="新宋体" w:hint="eastAsia"/>
+          <w:color w:val="008000"/>
+          <w:kern w:val="0"/>
+          <w:sz w:val="19"/>
+          <w:szCs w:val="19"/>
+          <w:highlight w:val="white"/>
+        </w:rPr>
+        <w:t>首先为每个prior box寻找最大匹配gt。a. 最大IOU匹配大于等于0.5的加入训练； b. 最大IOU匹配大于等于阈值（</w:t>
+      </w:r>
+      <w:r>
+        <w:rPr>
+          <w:rFonts w:ascii="新宋体" w:eastAsia="新宋体" w:hAnsi="Calibri" w:cs="新宋体" w:hint="eastAsia"/>
+          <w:b/>
+          <w:color w:val="FF0000"/>
+          <w:kern w:val="0"/>
+          <w:sz w:val="19"/>
+          <w:szCs w:val="19"/>
+          <w:highlight w:val="white"/>
+        </w:rPr>
+        <w:t>0.4</w:t>
+      </w:r>
+      <w:r>
+        <w:rPr>
+          <w:rFonts w:ascii="新宋体" w:eastAsia="新宋体" w:hAnsi="Calibri" w:cs="新宋体" w:hint="eastAsia"/>
+          <w:color w:val="008000"/>
+          <w:kern w:val="0"/>
+          <w:sz w:val="19"/>
+          <w:szCs w:val="19"/>
+          <w:highlight w:val="white"/>
+        </w:rPr>
+        <w:t xml:space="preserve">）且 </w:t>
+      </w:r>
+      <w:r>
+        <w:rPr>
+          <w:rFonts w:ascii="新宋体" w:eastAsia="新宋体" w:hAnsi="Calibri" w:cs="新宋体"/>
+          <w:color w:val="FF0000"/>
+          <w:kern w:val="0"/>
+          <w:sz w:val="19"/>
+          <w:szCs w:val="19"/>
+          <w:highlight w:val="white"/>
+        </w:rPr>
+        <w:t>从</w:t>
+      </w:r>
+      <w:r>
+        <w:rPr>
+          <w:rFonts w:ascii="新宋体" w:eastAsia="新宋体" w:hAnsi="Calibri" w:cs="新宋体" w:hint="eastAsia"/>
+          <w:color w:val="FF0000"/>
+          <w:kern w:val="0"/>
+          <w:sz w:val="19"/>
+          <w:szCs w:val="19"/>
+          <w:highlight w:val="white"/>
+        </w:rPr>
+        <w:t>gt</w:t>
+      </w:r>
+      <w:r>
+        <w:rPr>
+          <w:rFonts w:ascii="新宋体" w:eastAsia="新宋体" w:hAnsi="Calibri" w:cs="新宋体"/>
+          <w:color w:val="FF0000"/>
+          <w:kern w:val="0"/>
+          <w:sz w:val="19"/>
+          <w:szCs w:val="19"/>
+          <w:highlight w:val="white"/>
+        </w:rPr>
+        <w:t xml:space="preserve"> box出发时不存在大于</w:t>
+      </w:r>
+      <w:r>
+        <w:rPr>
+          <w:rFonts w:ascii="新宋体" w:eastAsia="新宋体" w:hAnsi="Calibri" w:cs="新宋体" w:hint="eastAsia"/>
+          <w:color w:val="FF0000"/>
+          <w:kern w:val="0"/>
+          <w:sz w:val="19"/>
+          <w:szCs w:val="19"/>
+          <w:highlight w:val="white"/>
+        </w:rPr>
+        <w:t>0.5的匹配</w:t>
+      </w:r>
+      <w:r>
+        <w:rPr>
+          <w:rFonts w:ascii="新宋体" w:eastAsia="新宋体" w:hAnsi="Calibri" w:cs="新宋体" w:hint="eastAsia"/>
+          <w:color w:val="008000"/>
+          <w:kern w:val="0"/>
+          <w:sz w:val="19"/>
+          <w:szCs w:val="19"/>
+          <w:highlight w:val="white"/>
+        </w:rPr>
+        <w:t>，同时</w:t>
+      </w:r>
+      <w:r>
+        <w:rPr>
+          <w:rFonts w:ascii="新宋体" w:eastAsia="新宋体" w:hAnsi="Calibri" w:cs="新宋体" w:hint="eastAsia"/>
+          <w:color w:val="008000"/>
+          <w:kern w:val="0"/>
+          <w:sz w:val="19"/>
+          <w:szCs w:val="19"/>
+          <w:highlight w:val="white"/>
+        </w:rPr>
+        <w:t>gt box被部分包含的加入训练。</w:t>
+      </w:r>
+    </w:p>
+    <w:p>
+      <w:pPr>
+        <w:numPr>
+          <w:ilvl w:val="0"/>
+          <w:numId w:val="12"/>
+        </w:numPr>
+      </w:pPr>
+      <w:r>
+        <w:rPr>
+          <w:rFonts w:ascii="新宋体" w:eastAsia="新宋体" w:hAnsi="Calibri" w:cs="新宋体" w:hint="eastAsia"/>
+          <w:color w:val="008000"/>
+          <w:kern w:val="0"/>
+          <w:sz w:val="19"/>
+          <w:szCs w:val="19"/>
+        </w:rPr>
+        <w:t>同时利用</w:t>
+      </w:r>
+      <w:r>
+        <w:rPr>
+          <w:rFonts w:ascii="新宋体" w:eastAsia="新宋体" w:hAnsi="Calibri" w:cs="新宋体"/>
+          <w:color w:val="008000"/>
+          <w:kern w:val="0"/>
+          <w:sz w:val="19"/>
+          <w:szCs w:val="19"/>
+        </w:rPr>
+        <w:t>overlap_threshold和neg_overlap两个参数</w:t>
+      </w:r>
+      <w:r>
+        <w:rPr>
+          <w:rFonts w:ascii="新宋体" w:eastAsia="新宋体" w:hAnsi="Calibri" w:cs="新宋体" w:hint="eastAsia"/>
+          <w:color w:val="008000"/>
+          <w:kern w:val="0"/>
+          <w:sz w:val="19"/>
+          <w:szCs w:val="19"/>
+        </w:rPr>
+        <w:t>。</w:t>
+      </w:r>
+    </w:p>
+    <w:p>
+      <w:pPr>
+        <w:numPr>
+          <w:ilvl w:val="0"/>
+          <w:numId w:val="12"/>
+        </w:numPr>
+      </w:pPr>
+      <w:r>
+        <w:rPr>
+          <w:rFonts w:ascii="新宋体" w:eastAsia="新宋体" w:hAnsi="Calibri" w:cs="新宋体"/>
+          <w:color w:val="008000"/>
+          <w:kern w:val="0"/>
+          <w:sz w:val="19"/>
+          <w:szCs w:val="19"/>
+        </w:rPr>
+        <w:t>六种default box中</w:t>
+      </w:r>
+      <w:r>
+        <w:rPr>
+          <w:rFonts w:ascii="新宋体" w:eastAsia="新宋体" w:hAnsi="Calibri" w:cs="新宋体" w:hint="eastAsia"/>
+          <w:color w:val="008000"/>
+          <w:kern w:val="0"/>
+          <w:sz w:val="19"/>
+          <w:szCs w:val="19"/>
+        </w:rPr>
+        <w:t>，</w:t>
+      </w:r>
+      <w:r>
+        <w:rPr>
+          <w:rFonts w:ascii="新宋体" w:eastAsia="新宋体" w:hAnsi="Calibri" w:cs="新宋体"/>
+          <w:color w:val="008000"/>
+          <w:kern w:val="0"/>
+          <w:sz w:val="19"/>
+          <w:szCs w:val="19"/>
+        </w:rPr>
+        <w:t>删除aspect_ratio = 1, scale = sqrt(min_size * max_size)这种情况</w:t>
+      </w:r>
+    </w:p>
+    <w:p>
+      <w:pPr>
+        <w:numPr>
+          <w:ilvl w:val="0"/>
+          <w:numId w:val="12"/>
+        </w:numPr>
+      </w:pPr>
+      <w:r>
+        <w:rPr>
+          <w:rFonts w:ascii="新宋体" w:eastAsia="新宋体" w:hAnsi="Calibri" w:cs="新宋体"/>
+          <w:color w:val="008000"/>
+          <w:kern w:val="0"/>
+          <w:sz w:val="19"/>
+          <w:szCs w:val="19"/>
+        </w:rPr>
+        <w:t>在分类部分</w:t>
+      </w:r>
+      <w:r>
+        <w:rPr>
+          <w:rFonts w:ascii="新宋体" w:eastAsia="新宋体" w:hAnsi="Calibri" w:cs="新宋体" w:hint="eastAsia"/>
+          <w:color w:val="008000"/>
+          <w:kern w:val="0"/>
+          <w:sz w:val="19"/>
+          <w:szCs w:val="19"/>
+        </w:rPr>
+        <w:t>，</w:t>
+      </w:r>
+      <w:r>
+        <w:rPr>
+          <w:rFonts w:ascii="新宋体" w:eastAsia="新宋体" w:hAnsi="Calibri" w:cs="新宋体"/>
+          <w:color w:val="008000"/>
+          <w:kern w:val="0"/>
+          <w:sz w:val="19"/>
+          <w:szCs w:val="19"/>
+        </w:rPr>
+        <w:t>只增加conv4_3这一层的深度与</w:t>
+      </w:r>
+      <w:r>
+        <w:rPr>
+          <w:rFonts w:ascii="新宋体" w:eastAsia="新宋体" w:hAnsi="Calibri" w:cs="新宋体" w:hint="eastAsia"/>
+          <w:color w:val="008000"/>
+          <w:kern w:val="0"/>
+          <w:sz w:val="19"/>
+          <w:szCs w:val="19"/>
+        </w:rPr>
+        <w:t>全增加和全部增加进行比较</w:t>
+      </w:r>
+    </w:p>
+    <w:p/>
+    <w:p>
+      <w:pPr>
+        <w:pStyle w:val="a9"/>
+        <w:numPr>
+          <w:ilvl w:val="0"/>
+          <w:numId w:val="13"/>
+        </w:numPr>
+        <w:ind w:firstLineChars="0"/>
+      </w:pPr>
+      <w:r>
+        <w:t>训练中验证集上</w:t>
+      </w:r>
+      <w:r>
+        <w:t>mAP</w:t>
+      </w:r>
+      <w:r>
+        <w:t>变化</w:t>
+      </w:r>
+      <w:r>
+        <w:rPr>
+          <w:rFonts w:hint="eastAsia"/>
+        </w:rPr>
+        <w:t>：</w:t>
+      </w:r>
+    </w:p>
+    <w:p>
+      <w:pPr>
+        <w:rPr>
+          <w:rFonts w:hint="eastAsia"/>
+        </w:rPr>
+      </w:pPr>
+      <w:bookmarkStart w:id="78" w:name="_GoBack"/>
+      <w:bookmarkEnd w:id="78"/>
     </w:p>
     <w:sectPr>
       <w:pgSz w:w="11906" w:h="16838"/>
@@ -7401,13 +8805,13 @@
 <file path=word/numbering.xml><?xml version="1.0" encoding="utf-8"?>
 <w:numbering xmlns:wpc="http://schemas.microsoft.com/office/word/2010/wordprocessingCanvas" xmlns:mc="http://schemas.openxmlformats.org/markup-compatibility/2006" xmlns:o="urn:schemas-microsoft-com:office:office" xmlns:r="http://schemas.openxmlformats.org/officeDocument/2006/relationships" xmlns:m="http://schemas.openxmlformats.org/officeDocument/2006/math" xmlns:v="urn:schemas-microsoft-com:vml" xmlns:wp14="http://schemas.microsoft.com/office/word/2010/wordprocessingDrawing" xmlns:wp="http://schemas.openxmlformats.org/drawingml/2006/wordprocessingDrawing" xmlns:w10="urn:schemas-microsoft-com:office:word" xmlns:w="http://schemas.openxmlformats.org/wordprocessingml/2006/main" xmlns:w14="http://schemas.microsoft.com/office/word/2010/wordml" xmlns:w15="http://schemas.microsoft.com/office/word/2012/wordml" xmlns:wpg="http://schemas.microsoft.com/office/word/2010/wordprocessingGroup" xmlns:wpi="http://schemas.microsoft.com/office/word/2010/wordprocessingInk" xmlns:wne="http://schemas.microsoft.com/office/word/2006/wordml" xmlns:wps="http://schemas.microsoft.com/office/word/2010/wordprocessingShape" mc:Ignorable="w14 w15 wp14">
   <w:abstractNum w:abstractNumId="0">
-    <w:nsid w:val="1621199D"/>
+    <w:nsid w:val="10F6722A"/>
     <w:multiLevelType w:val="hybridMultilevel"/>
-    <w:tmpl w:val="E344292C"/>
-    <w:lvl w:ilvl="0" w:tplc="FFBA1BC6">
+    <w:tmpl w:val="E5A8FB86"/>
+    <w:lvl w:ilvl="0" w:tplc="9508E2C8">
       <w:start w:val="1"/>
       <w:numFmt w:val="decimal"/>
-      <w:lvlText w:val="%1."/>
+      <w:lvlText w:val="%1．"/>
       <w:lvlJc w:val="left"/>
       <w:pPr>
         <w:ind w:left="360" w:hanging="360"/>
@@ -7490,13 +8894,13 @@
     </w:lvl>
   </w:abstractNum>
   <w:abstractNum w:abstractNumId="1">
-    <w:nsid w:val="242D7CAC"/>
+    <w:nsid w:val="1621199D"/>
     <w:multiLevelType w:val="hybridMultilevel"/>
-    <w:tmpl w:val="D7A43DF6"/>
-    <w:lvl w:ilvl="0" w:tplc="9508E2C8">
+    <w:tmpl w:val="E344292C"/>
+    <w:lvl w:ilvl="0" w:tplc="FFBA1BC6">
       <w:start w:val="1"/>
       <w:numFmt w:val="decimal"/>
-      <w:lvlText w:val="%1．"/>
+      <w:lvlText w:val="%1."/>
       <w:lvlJc w:val="left"/>
       <w:pPr>
         <w:ind w:left="360" w:hanging="360"/>
@@ -7579,6 +8983,184 @@
     </w:lvl>
   </w:abstractNum>
   <w:abstractNum w:abstractNumId="2">
+    <w:nsid w:val="242D7CAC"/>
+    <w:multiLevelType w:val="hybridMultilevel"/>
+    <w:tmpl w:val="D7A43DF6"/>
+    <w:lvl w:ilvl="0" w:tplc="9508E2C8">
+      <w:start w:val="1"/>
+      <w:numFmt w:val="decimal"/>
+      <w:lvlText w:val="%1．"/>
+      <w:lvlJc w:val="left"/>
+      <w:pPr>
+        <w:ind w:left="360" w:hanging="360"/>
+      </w:pPr>
+      <w:rPr>
+        <w:rFonts w:hint="default"/>
+      </w:rPr>
+    </w:lvl>
+    <w:lvl w:ilvl="1" w:tplc="04090019" w:tentative="1">
+      <w:start w:val="1"/>
+      <w:numFmt w:val="lowerLetter"/>
+      <w:lvlText w:val="%2)"/>
+      <w:lvlJc w:val="left"/>
+      <w:pPr>
+        <w:ind w:left="840" w:hanging="420"/>
+      </w:pPr>
+    </w:lvl>
+    <w:lvl w:ilvl="2" w:tplc="0409001B" w:tentative="1">
+      <w:start w:val="1"/>
+      <w:numFmt w:val="lowerRoman"/>
+      <w:lvlText w:val="%3."/>
+      <w:lvlJc w:val="right"/>
+      <w:pPr>
+        <w:ind w:left="1260" w:hanging="420"/>
+      </w:pPr>
+    </w:lvl>
+    <w:lvl w:ilvl="3" w:tplc="0409000F" w:tentative="1">
+      <w:start w:val="1"/>
+      <w:numFmt w:val="decimal"/>
+      <w:lvlText w:val="%4."/>
+      <w:lvlJc w:val="left"/>
+      <w:pPr>
+        <w:ind w:left="1680" w:hanging="420"/>
+      </w:pPr>
+    </w:lvl>
+    <w:lvl w:ilvl="4" w:tplc="04090019" w:tentative="1">
+      <w:start w:val="1"/>
+      <w:numFmt w:val="lowerLetter"/>
+      <w:lvlText w:val="%5)"/>
+      <w:lvlJc w:val="left"/>
+      <w:pPr>
+        <w:ind w:left="2100" w:hanging="420"/>
+      </w:pPr>
+    </w:lvl>
+    <w:lvl w:ilvl="5" w:tplc="0409001B" w:tentative="1">
+      <w:start w:val="1"/>
+      <w:numFmt w:val="lowerRoman"/>
+      <w:lvlText w:val="%6."/>
+      <w:lvlJc w:val="right"/>
+      <w:pPr>
+        <w:ind w:left="2520" w:hanging="420"/>
+      </w:pPr>
+    </w:lvl>
+    <w:lvl w:ilvl="6" w:tplc="0409000F" w:tentative="1">
+      <w:start w:val="1"/>
+      <w:numFmt w:val="decimal"/>
+      <w:lvlText w:val="%7."/>
+      <w:lvlJc w:val="left"/>
+      <w:pPr>
+        <w:ind w:left="2940" w:hanging="420"/>
+      </w:pPr>
+    </w:lvl>
+    <w:lvl w:ilvl="7" w:tplc="04090019" w:tentative="1">
+      <w:start w:val="1"/>
+      <w:numFmt w:val="lowerLetter"/>
+      <w:lvlText w:val="%8)"/>
+      <w:lvlJc w:val="left"/>
+      <w:pPr>
+        <w:ind w:left="3360" w:hanging="420"/>
+      </w:pPr>
+    </w:lvl>
+    <w:lvl w:ilvl="8" w:tplc="0409001B" w:tentative="1">
+      <w:start w:val="1"/>
+      <w:numFmt w:val="lowerRoman"/>
+      <w:lvlText w:val="%9."/>
+      <w:lvlJc w:val="right"/>
+      <w:pPr>
+        <w:ind w:left="3780" w:hanging="420"/>
+      </w:pPr>
+    </w:lvl>
+  </w:abstractNum>
+  <w:abstractNum w:abstractNumId="3">
+    <w:nsid w:val="26CE58C6"/>
+    <w:multiLevelType w:val="hybridMultilevel"/>
+    <w:tmpl w:val="E5A8FB86"/>
+    <w:lvl w:ilvl="0" w:tplc="9508E2C8">
+      <w:start w:val="1"/>
+      <w:numFmt w:val="decimal"/>
+      <w:lvlText w:val="%1．"/>
+      <w:lvlJc w:val="left"/>
+      <w:pPr>
+        <w:ind w:left="360" w:hanging="360"/>
+      </w:pPr>
+      <w:rPr>
+        <w:rFonts w:hint="default"/>
+      </w:rPr>
+    </w:lvl>
+    <w:lvl w:ilvl="1" w:tplc="04090019" w:tentative="1">
+      <w:start w:val="1"/>
+      <w:numFmt w:val="lowerLetter"/>
+      <w:lvlText w:val="%2)"/>
+      <w:lvlJc w:val="left"/>
+      <w:pPr>
+        <w:ind w:left="840" w:hanging="420"/>
+      </w:pPr>
+    </w:lvl>
+    <w:lvl w:ilvl="2" w:tplc="0409001B" w:tentative="1">
+      <w:start w:val="1"/>
+      <w:numFmt w:val="lowerRoman"/>
+      <w:lvlText w:val="%3."/>
+      <w:lvlJc w:val="right"/>
+      <w:pPr>
+        <w:ind w:left="1260" w:hanging="420"/>
+      </w:pPr>
+    </w:lvl>
+    <w:lvl w:ilvl="3" w:tplc="0409000F" w:tentative="1">
+      <w:start w:val="1"/>
+      <w:numFmt w:val="decimal"/>
+      <w:lvlText w:val="%4."/>
+      <w:lvlJc w:val="left"/>
+      <w:pPr>
+        <w:ind w:left="1680" w:hanging="420"/>
+      </w:pPr>
+    </w:lvl>
+    <w:lvl w:ilvl="4" w:tplc="04090019" w:tentative="1">
+      <w:start w:val="1"/>
+      <w:numFmt w:val="lowerLetter"/>
+      <w:lvlText w:val="%5)"/>
+      <w:lvlJc w:val="left"/>
+      <w:pPr>
+        <w:ind w:left="2100" w:hanging="420"/>
+      </w:pPr>
+    </w:lvl>
+    <w:lvl w:ilvl="5" w:tplc="0409001B" w:tentative="1">
+      <w:start w:val="1"/>
+      <w:numFmt w:val="lowerRoman"/>
+      <w:lvlText w:val="%6."/>
+      <w:lvlJc w:val="right"/>
+      <w:pPr>
+        <w:ind w:left="2520" w:hanging="420"/>
+      </w:pPr>
+    </w:lvl>
+    <w:lvl w:ilvl="6" w:tplc="0409000F" w:tentative="1">
+      <w:start w:val="1"/>
+      <w:numFmt w:val="decimal"/>
+      <w:lvlText w:val="%7."/>
+      <w:lvlJc w:val="left"/>
+      <w:pPr>
+        <w:ind w:left="2940" w:hanging="420"/>
+      </w:pPr>
+    </w:lvl>
+    <w:lvl w:ilvl="7" w:tplc="04090019" w:tentative="1">
+      <w:start w:val="1"/>
+      <w:numFmt w:val="lowerLetter"/>
+      <w:lvlText w:val="%8)"/>
+      <w:lvlJc w:val="left"/>
+      <w:pPr>
+        <w:ind w:left="3360" w:hanging="420"/>
+      </w:pPr>
+    </w:lvl>
+    <w:lvl w:ilvl="8" w:tplc="0409001B" w:tentative="1">
+      <w:start w:val="1"/>
+      <w:numFmt w:val="lowerRoman"/>
+      <w:lvlText w:val="%9."/>
+      <w:lvlJc w:val="right"/>
+      <w:pPr>
+        <w:ind w:left="3780" w:hanging="420"/>
+      </w:pPr>
+    </w:lvl>
+  </w:abstractNum>
+  <w:abstractNum w:abstractNumId="4">
     <w:nsid w:val="55D2DCBA"/>
     <w:multiLevelType w:val="singleLevel"/>
     <w:tmpl w:val="55D2DCBA"/>
@@ -7590,7 +9172,7 @@
       <w:lvlJc w:val="left"/>
     </w:lvl>
   </w:abstractNum>
-  <w:abstractNum w:abstractNumId="3">
+  <w:abstractNum w:abstractNumId="5">
     <w:nsid w:val="55F01D40"/>
     <w:multiLevelType w:val="hybridMultilevel"/>
     <w:tmpl w:val="D52E04A2"/>
@@ -7679,7 +9261,7 @@
       </w:pPr>
     </w:lvl>
   </w:abstractNum>
-  <w:abstractNum w:abstractNumId="4">
+  <w:abstractNum w:abstractNumId="6">
     <w:nsid w:val="59E73200"/>
     <w:multiLevelType w:val="hybridMultilevel"/>
     <w:tmpl w:val="E344292C"/>
@@ -7768,14 +9350,14 @@
       </w:pPr>
     </w:lvl>
   </w:abstractNum>
-  <w:abstractNum w:abstractNumId="5">
-    <w:nsid w:val="64DF0528"/>
+  <w:abstractNum w:abstractNumId="7">
+    <w:nsid w:val="5DA84EA7"/>
     <w:multiLevelType w:val="hybridMultilevel"/>
-    <w:tmpl w:val="161EF3EC"/>
-    <w:lvl w:ilvl="0" w:tplc="FFBA1BC6">
+    <w:tmpl w:val="E5A8FB86"/>
+    <w:lvl w:ilvl="0" w:tplc="9508E2C8">
       <w:start w:val="1"/>
       <w:numFmt w:val="decimal"/>
-      <w:lvlText w:val="%1."/>
+      <w:lvlText w:val="%1．"/>
       <w:lvlJc w:val="left"/>
       <w:pPr>
         <w:ind w:left="360" w:hanging="360"/>
@@ -7857,10 +9439,10 @@
       </w:pPr>
     </w:lvl>
   </w:abstractNum>
-  <w:abstractNum w:abstractNumId="6">
-    <w:nsid w:val="6C676CB3"/>
+  <w:abstractNum w:abstractNumId="8">
+    <w:nsid w:val="64DF0528"/>
     <w:multiLevelType w:val="hybridMultilevel"/>
-    <w:tmpl w:val="73BC7AF2"/>
+    <w:tmpl w:val="161EF3EC"/>
     <w:lvl w:ilvl="0" w:tplc="FFBA1BC6">
       <w:start w:val="1"/>
       <w:numFmt w:val="decimal"/>
@@ -7946,14 +9528,14 @@
       </w:pPr>
     </w:lvl>
   </w:abstractNum>
-  <w:abstractNum w:abstractNumId="7">
-    <w:nsid w:val="7F096337"/>
+  <w:abstractNum w:abstractNumId="9">
+    <w:nsid w:val="6C676CB3"/>
     <w:multiLevelType w:val="hybridMultilevel"/>
-    <w:tmpl w:val="D7A43DF6"/>
-    <w:lvl w:ilvl="0" w:tplc="9508E2C8">
+    <w:tmpl w:val="D032C49E"/>
+    <w:lvl w:ilvl="0" w:tplc="FFBA1BC6">
       <w:start w:val="1"/>
       <w:numFmt w:val="decimal"/>
-      <w:lvlText w:val="%1．"/>
+      <w:lvlText w:val="%1."/>
       <w:lvlJc w:val="left"/>
       <w:pPr>
         <w:ind w:left="360" w:hanging="360"/>
@@ -8035,23 +9617,201 @@
       </w:pPr>
     </w:lvl>
   </w:abstractNum>
+  <w:abstractNum w:abstractNumId="10">
+    <w:nsid w:val="74BE70D9"/>
+    <w:multiLevelType w:val="hybridMultilevel"/>
+    <w:tmpl w:val="E5A8FB86"/>
+    <w:lvl w:ilvl="0" w:tplc="9508E2C8">
+      <w:start w:val="1"/>
+      <w:numFmt w:val="decimal"/>
+      <w:lvlText w:val="%1．"/>
+      <w:lvlJc w:val="left"/>
+      <w:pPr>
+        <w:ind w:left="360" w:hanging="360"/>
+      </w:pPr>
+      <w:rPr>
+        <w:rFonts w:hint="default"/>
+      </w:rPr>
+    </w:lvl>
+    <w:lvl w:ilvl="1" w:tplc="04090019" w:tentative="1">
+      <w:start w:val="1"/>
+      <w:numFmt w:val="lowerLetter"/>
+      <w:lvlText w:val="%2)"/>
+      <w:lvlJc w:val="left"/>
+      <w:pPr>
+        <w:ind w:left="840" w:hanging="420"/>
+      </w:pPr>
+    </w:lvl>
+    <w:lvl w:ilvl="2" w:tplc="0409001B" w:tentative="1">
+      <w:start w:val="1"/>
+      <w:numFmt w:val="lowerRoman"/>
+      <w:lvlText w:val="%3."/>
+      <w:lvlJc w:val="right"/>
+      <w:pPr>
+        <w:ind w:left="1260" w:hanging="420"/>
+      </w:pPr>
+    </w:lvl>
+    <w:lvl w:ilvl="3" w:tplc="0409000F" w:tentative="1">
+      <w:start w:val="1"/>
+      <w:numFmt w:val="decimal"/>
+      <w:lvlText w:val="%4."/>
+      <w:lvlJc w:val="left"/>
+      <w:pPr>
+        <w:ind w:left="1680" w:hanging="420"/>
+      </w:pPr>
+    </w:lvl>
+    <w:lvl w:ilvl="4" w:tplc="04090019" w:tentative="1">
+      <w:start w:val="1"/>
+      <w:numFmt w:val="lowerLetter"/>
+      <w:lvlText w:val="%5)"/>
+      <w:lvlJc w:val="left"/>
+      <w:pPr>
+        <w:ind w:left="2100" w:hanging="420"/>
+      </w:pPr>
+    </w:lvl>
+    <w:lvl w:ilvl="5" w:tplc="0409001B" w:tentative="1">
+      <w:start w:val="1"/>
+      <w:numFmt w:val="lowerRoman"/>
+      <w:lvlText w:val="%6."/>
+      <w:lvlJc w:val="right"/>
+      <w:pPr>
+        <w:ind w:left="2520" w:hanging="420"/>
+      </w:pPr>
+    </w:lvl>
+    <w:lvl w:ilvl="6" w:tplc="0409000F" w:tentative="1">
+      <w:start w:val="1"/>
+      <w:numFmt w:val="decimal"/>
+      <w:lvlText w:val="%7."/>
+      <w:lvlJc w:val="left"/>
+      <w:pPr>
+        <w:ind w:left="2940" w:hanging="420"/>
+      </w:pPr>
+    </w:lvl>
+    <w:lvl w:ilvl="7" w:tplc="04090019" w:tentative="1">
+      <w:start w:val="1"/>
+      <w:numFmt w:val="lowerLetter"/>
+      <w:lvlText w:val="%8)"/>
+      <w:lvlJc w:val="left"/>
+      <w:pPr>
+        <w:ind w:left="3360" w:hanging="420"/>
+      </w:pPr>
+    </w:lvl>
+    <w:lvl w:ilvl="8" w:tplc="0409001B" w:tentative="1">
+      <w:start w:val="1"/>
+      <w:numFmt w:val="lowerRoman"/>
+      <w:lvlText w:val="%9."/>
+      <w:lvlJc w:val="right"/>
+      <w:pPr>
+        <w:ind w:left="3780" w:hanging="420"/>
+      </w:pPr>
+    </w:lvl>
+  </w:abstractNum>
+  <w:abstractNum w:abstractNumId="11">
+    <w:nsid w:val="7F096337"/>
+    <w:multiLevelType w:val="hybridMultilevel"/>
+    <w:tmpl w:val="D7A43DF6"/>
+    <w:lvl w:ilvl="0" w:tplc="9508E2C8">
+      <w:start w:val="1"/>
+      <w:numFmt w:val="decimal"/>
+      <w:lvlText w:val="%1．"/>
+      <w:lvlJc w:val="left"/>
+      <w:pPr>
+        <w:ind w:left="360" w:hanging="360"/>
+      </w:pPr>
+      <w:rPr>
+        <w:rFonts w:hint="default"/>
+      </w:rPr>
+    </w:lvl>
+    <w:lvl w:ilvl="1" w:tplc="04090019" w:tentative="1">
+      <w:start w:val="1"/>
+      <w:numFmt w:val="lowerLetter"/>
+      <w:lvlText w:val="%2)"/>
+      <w:lvlJc w:val="left"/>
+      <w:pPr>
+        <w:ind w:left="840" w:hanging="420"/>
+      </w:pPr>
+    </w:lvl>
+    <w:lvl w:ilvl="2" w:tplc="0409001B" w:tentative="1">
+      <w:start w:val="1"/>
+      <w:numFmt w:val="lowerRoman"/>
+      <w:lvlText w:val="%3."/>
+      <w:lvlJc w:val="right"/>
+      <w:pPr>
+        <w:ind w:left="1260" w:hanging="420"/>
+      </w:pPr>
+    </w:lvl>
+    <w:lvl w:ilvl="3" w:tplc="0409000F" w:tentative="1">
+      <w:start w:val="1"/>
+      <w:numFmt w:val="decimal"/>
+      <w:lvlText w:val="%4."/>
+      <w:lvlJc w:val="left"/>
+      <w:pPr>
+        <w:ind w:left="1680" w:hanging="420"/>
+      </w:pPr>
+    </w:lvl>
+    <w:lvl w:ilvl="4" w:tplc="04090019" w:tentative="1">
+      <w:start w:val="1"/>
+      <w:numFmt w:val="lowerLetter"/>
+      <w:lvlText w:val="%5)"/>
+      <w:lvlJc w:val="left"/>
+      <w:pPr>
+        <w:ind w:left="2100" w:hanging="420"/>
+      </w:pPr>
+    </w:lvl>
+    <w:lvl w:ilvl="5" w:tplc="0409001B" w:tentative="1">
+      <w:start w:val="1"/>
+      <w:numFmt w:val="lowerRoman"/>
+      <w:lvlText w:val="%6."/>
+      <w:lvlJc w:val="right"/>
+      <w:pPr>
+        <w:ind w:left="2520" w:hanging="420"/>
+      </w:pPr>
+    </w:lvl>
+    <w:lvl w:ilvl="6" w:tplc="0409000F" w:tentative="1">
+      <w:start w:val="1"/>
+      <w:numFmt w:val="decimal"/>
+      <w:lvlText w:val="%7."/>
+      <w:lvlJc w:val="left"/>
+      <w:pPr>
+        <w:ind w:left="2940" w:hanging="420"/>
+      </w:pPr>
+    </w:lvl>
+    <w:lvl w:ilvl="7" w:tplc="04090019" w:tentative="1">
+      <w:start w:val="1"/>
+      <w:numFmt w:val="lowerLetter"/>
+      <w:lvlText w:val="%8)"/>
+      <w:lvlJc w:val="left"/>
+      <w:pPr>
+        <w:ind w:left="3360" w:hanging="420"/>
+      </w:pPr>
+    </w:lvl>
+    <w:lvl w:ilvl="8" w:tplc="0409001B" w:tentative="1">
+      <w:start w:val="1"/>
+      <w:numFmt w:val="lowerRoman"/>
+      <w:lvlText w:val="%9."/>
+      <w:lvlJc w:val="right"/>
+      <w:pPr>
+        <w:ind w:left="3780" w:hanging="420"/>
+      </w:pPr>
+    </w:lvl>
+  </w:abstractNum>
   <w:num w:numId="1">
+    <w:abstractNumId w:val="4"/>
+  </w:num>
+  <w:num w:numId="2">
+    <w:abstractNumId w:val="5"/>
+  </w:num>
+  <w:num w:numId="3">
     <w:abstractNumId w:val="2"/>
   </w:num>
-  <w:num w:numId="2">
-    <w:abstractNumId w:val="3"/>
+  <w:num w:numId="4">
+    <w:abstractNumId w:val="6"/>
   </w:num>
-  <w:num w:numId="3">
+  <w:num w:numId="5">
     <w:abstractNumId w:val="1"/>
   </w:num>
-  <w:num w:numId="4">
-    <w:abstractNumId w:val="4"/>
-  </w:num>
-  <w:num w:numId="5">
-    <w:abstractNumId w:val="0"/>
-  </w:num>
   <w:num w:numId="6">
-    <w:abstractNumId w:val="1"/>
+    <w:abstractNumId w:val="2"/>
     <w:lvlOverride w:ilvl="0">
       <w:startOverride w:val="1"/>
     </w:lvlOverride>
@@ -8081,13 +9841,25 @@
     </w:lvlOverride>
   </w:num>
   <w:num w:numId="7">
-    <w:abstractNumId w:val="5"/>
+    <w:abstractNumId w:val="8"/>
   </w:num>
   <w:num w:numId="8">
+    <w:abstractNumId w:val="11"/>
+  </w:num>
+  <w:num w:numId="9">
+    <w:abstractNumId w:val="9"/>
+  </w:num>
+  <w:num w:numId="10">
+    <w:abstractNumId w:val="0"/>
+  </w:num>
+  <w:num w:numId="11">
+    <w:abstractNumId w:val="3"/>
+  </w:num>
+  <w:num w:numId="12">
     <w:abstractNumId w:val="7"/>
   </w:num>
-  <w:num w:numId="9">
-    <w:abstractNumId w:val="6"/>
+  <w:num w:numId="13">
+    <w:abstractNumId w:val="10"/>
   </w:num>
 </w:numbering>
 </file>
@@ -8482,7 +10254,7 @@
   <w:style w:type="paragraph" w:default="1" w:styleId="a">
     <w:name w:val="Normal"/>
     <w:qFormat/>
-    <w:rsid w:val="000827BA"/>
+    <w:rsid w:val="00D679E9"/>
     <w:pPr>
       <w:widowControl w:val="0"/>
       <w:jc w:val="both"/>

</xml_diff>